<commit_message>
merged with V2 and further small modification
</commit_message>
<xml_diff>
--- a/EY Cover letter- Alice Mai V3.docx
+++ b/EY Cover letter- Alice Mai V3.docx
@@ -6,16 +6,14 @@
       <w:pPr>
         <w:spacing w:after="0" w:line="240" w:lineRule="auto"/>
         <w:rPr>
-          <w:rFonts w:ascii="Times New Roman" w:eastAsia="Times New Roman" w:hAnsi="Times New Roman" w:cs="Times New Roman"/>
-          <w:sz w:val="24"/>
-          <w:szCs w:val="24"/>
-        </w:rPr>
-      </w:pPr>
-      <w:r>
-        <w:rPr>
-          <w:rFonts w:ascii="Times New Roman" w:eastAsia="Times New Roman" w:hAnsi="Times New Roman" w:cs="Times New Roman"/>
-          <w:sz w:val="24"/>
-          <w:szCs w:val="24"/>
+          <w:rFonts w:ascii="Times New Roman" w:hAnsi="Times New Roman"/>
+          <w:sz w:val="24"/>
+        </w:rPr>
+      </w:pPr>
+      <w:r>
+        <w:rPr>
+          <w:rFonts w:ascii="Times New Roman" w:hAnsi="Times New Roman"/>
+          <w:sz w:val="24"/>
         </w:rPr>
         <w:t xml:space="preserve">Sir/Madam from Ernst and Young </w:t>
       </w:r>
@@ -34,16 +32,14 @@
       <w:pPr>
         <w:spacing w:after="0" w:line="240" w:lineRule="auto"/>
         <w:rPr>
-          <w:rFonts w:ascii="Times New Roman" w:eastAsia="Times New Roman" w:hAnsi="Times New Roman" w:cs="Times New Roman"/>
-          <w:sz w:val="24"/>
-          <w:szCs w:val="24"/>
-        </w:rPr>
-      </w:pPr>
-      <w:r>
-        <w:rPr>
-          <w:rFonts w:ascii="Times New Roman" w:eastAsia="Times New Roman" w:hAnsi="Times New Roman" w:cs="Times New Roman"/>
-          <w:sz w:val="24"/>
-          <w:szCs w:val="24"/>
+          <w:rFonts w:ascii="Times New Roman" w:hAnsi="Times New Roman"/>
+          <w:sz w:val="24"/>
+        </w:rPr>
+      </w:pPr>
+      <w:r>
+        <w:rPr>
+          <w:rFonts w:ascii="Times New Roman" w:hAnsi="Times New Roman"/>
+          <w:sz w:val="24"/>
         </w:rPr>
         <w:t xml:space="preserve">I am writing to express my genuine interest in any opportunities in your tax advisory team in the following months. Please let me sum up my career life briefly. </w:t>
       </w:r>
@@ -62,18 +58,46 @@
       <w:pPr>
         <w:spacing w:after="0" w:line="240" w:lineRule="auto"/>
         <w:rPr>
-          <w:rFonts w:ascii="Times New Roman" w:eastAsia="Times New Roman" w:hAnsi="Times New Roman" w:cs="Times New Roman"/>
-          <w:sz w:val="24"/>
-          <w:szCs w:val="24"/>
-        </w:rPr>
-      </w:pPr>
-      <w:r>
-        <w:rPr>
-          <w:rFonts w:ascii="Times New Roman" w:eastAsia="Times New Roman" w:hAnsi="Times New Roman" w:cs="Times New Roman"/>
-          <w:sz w:val="24"/>
-          <w:szCs w:val="24"/>
-        </w:rPr>
-        <w:t xml:space="preserve">I started my professional career working for the Department of Treasury (Commonwealth) as a tax policy analyst. It’s a technical role focusing on analytical and critical thinking about tax law and policy impact. Other responsibilities include preparing a draft measure for the federal budget and coordinating media release in a timely manner. </w:t>
+          <w:rFonts w:ascii="Times New Roman" w:hAnsi="Times New Roman"/>
+          <w:sz w:val="24"/>
+        </w:rPr>
+      </w:pPr>
+      <w:r>
+        <w:rPr>
+          <w:rFonts w:ascii="Times New Roman" w:hAnsi="Times New Roman"/>
+          <w:sz w:val="24"/>
+        </w:rPr>
+        <w:t xml:space="preserve">I started my professional career working for the Department of Treasury (Commonwealth) as a tax policy analyst. It’s a technical role focusing on analytical and critical thinking about tax law and policy impact. Other responsibilities include preparing </w:t>
+      </w:r>
+      <w:r>
+        <w:rPr>
+          <w:rFonts w:ascii="Times New Roman" w:eastAsia="Times New Roman" w:hAnsi="Times New Roman" w:cs="Times New Roman"/>
+          <w:sz w:val="24"/>
+          <w:szCs w:val="24"/>
+        </w:rPr>
+        <w:t xml:space="preserve">a </w:t>
+      </w:r>
+      <w:r>
+        <w:rPr>
+          <w:rFonts w:ascii="Times New Roman" w:hAnsi="Times New Roman"/>
+          <w:sz w:val="24"/>
+        </w:rPr>
+        <w:t xml:space="preserve">draft measure for </w:t>
+      </w:r>
+      <w:r>
+        <w:rPr>
+          <w:rFonts w:ascii="Times New Roman" w:eastAsia="Times New Roman" w:hAnsi="Times New Roman" w:cs="Times New Roman"/>
+          <w:sz w:val="24"/>
+          <w:szCs w:val="24"/>
+        </w:rPr>
+        <w:t xml:space="preserve">the </w:t>
+      </w:r>
+      <w:r>
+        <w:rPr>
+          <w:rFonts w:ascii="Times New Roman" w:hAnsi="Times New Roman"/>
+          <w:sz w:val="24"/>
+        </w:rPr>
+        <w:t xml:space="preserve">federal budget and coordinating media release in a timely manner. </w:t>
       </w:r>
     </w:p>
     <w:p>
@@ -97,11 +121,443 @@
       </w:pPr>
       <w:r>
         <w:rPr>
-          <w:rFonts w:ascii="Times New Roman" w:eastAsia="Times New Roman" w:hAnsi="Times New Roman" w:cs="Times New Roman"/>
-          <w:sz w:val="24"/>
-          <w:szCs w:val="24"/>
-        </w:rPr>
-        <w:t xml:space="preserve">Thanks for the great networking opportunity of this </w:t>
+          <w:rFonts w:ascii="Times New Roman" w:hAnsi="Times New Roman"/>
+          <w:sz w:val="24"/>
+        </w:rPr>
+        <w:t>Thanks to</w:t>
+      </w:r>
+      <w:r>
+        <w:rPr>
+          <w:rFonts w:ascii="Times New Roman" w:hAnsi="Times New Roman"/>
+          <w:sz w:val="24"/>
+        </w:rPr>
+        <w:t xml:space="preserve"> the</w:t>
+      </w:r>
+      <w:r>
+        <w:rPr>
+          <w:rFonts w:ascii="Times New Roman" w:hAnsi="Times New Roman"/>
+          <w:sz w:val="24"/>
+        </w:rPr>
+        <w:t xml:space="preserve"> great networking opportunity provided by</w:t>
+      </w:r>
+      <w:r>
+        <w:rPr>
+          <w:rFonts w:ascii="Times New Roman" w:hAnsi="Times New Roman"/>
+          <w:sz w:val="24"/>
+        </w:rPr>
+        <w:t xml:space="preserve"> this role, I was hand</w:t>
+      </w:r>
+      <w:r>
+        <w:rPr>
+          <w:rFonts w:ascii="Times New Roman" w:eastAsia="Times New Roman" w:hAnsi="Times New Roman" w:cs="Times New Roman"/>
+          <w:sz w:val="24"/>
+          <w:szCs w:val="24"/>
+        </w:rPr>
+        <w:t>-</w:t>
+      </w:r>
+      <w:r>
+        <w:rPr>
+          <w:rFonts w:ascii="Times New Roman" w:hAnsi="Times New Roman"/>
+          <w:sz w:val="24"/>
+        </w:rPr>
+        <w:t>picked by the lead of Trust T</w:t>
+      </w:r>
+      <w:r>
+        <w:rPr>
+          <w:rFonts w:ascii="Times New Roman" w:hAnsi="Times New Roman"/>
+          <w:sz w:val="24"/>
+        </w:rPr>
+        <w:t>askforce to join his team in the ATO for the next few years till now.</w:t>
+      </w:r>
+      <w:r>
+        <w:rPr>
+          <w:rFonts w:ascii="Times New Roman" w:eastAsia="Times New Roman" w:hAnsi="Times New Roman" w:cs="Times New Roman"/>
+          <w:sz w:val="24"/>
+          <w:szCs w:val="24"/>
+        </w:rPr>
+        <w:t> </w:t>
+      </w:r>
+      <w:r>
+        <w:rPr>
+          <w:rFonts w:ascii="Times New Roman" w:hAnsi="Times New Roman"/>
+          <w:sz w:val="24"/>
+        </w:rPr>
+        <w:t xml:space="preserve"> He is an inspirational leader and encourages me </w:t>
+      </w:r>
+      <w:r>
+        <w:rPr>
+          <w:rFonts w:ascii="Times New Roman" w:eastAsia="Times New Roman" w:hAnsi="Times New Roman" w:cs="Times New Roman"/>
+          <w:sz w:val="24"/>
+          <w:szCs w:val="24"/>
+        </w:rPr>
+        <w:t xml:space="preserve">to </w:t>
+      </w:r>
+      <w:r>
+        <w:rPr>
+          <w:rFonts w:ascii="Times New Roman" w:hAnsi="Times New Roman"/>
+          <w:sz w:val="24"/>
+        </w:rPr>
+        <w:t xml:space="preserve">become </w:t>
+      </w:r>
+      <w:r>
+        <w:rPr>
+          <w:rFonts w:ascii="Times New Roman" w:hAnsi="Times New Roman"/>
+          <w:sz w:val="24"/>
+        </w:rPr>
+        <w:t xml:space="preserve">his most </w:t>
+      </w:r>
+      <w:r>
+        <w:rPr>
+          <w:rFonts w:ascii="Times New Roman" w:eastAsia="Times New Roman" w:hAnsi="Times New Roman" w:cs="Times New Roman"/>
+          <w:sz w:val="24"/>
+          <w:szCs w:val="24"/>
+        </w:rPr>
+        <w:t>innovative auditor.</w:t>
+      </w:r>
+      <w:r>
+        <w:rPr>
+          <w:rFonts w:ascii="Times New Roman" w:hAnsi="Times New Roman"/>
+          <w:sz w:val="24"/>
+        </w:rPr>
+        <w:t xml:space="preserve"> This role allows me to </w:t>
+      </w:r>
+      <w:r>
+        <w:rPr>
+          <w:rFonts w:ascii="Times New Roman" w:eastAsia="Times New Roman" w:hAnsi="Times New Roman" w:cs="Times New Roman"/>
+          <w:sz w:val="24"/>
+          <w:szCs w:val="24"/>
+        </w:rPr>
+        <w:t>utilize</w:t>
+      </w:r>
+      <w:r>
+        <w:rPr>
+          <w:rFonts w:ascii="Times New Roman" w:hAnsi="Times New Roman"/>
+          <w:sz w:val="24"/>
+        </w:rPr>
+        <w:t xml:space="preserve"> tax expertise</w:t>
+      </w:r>
+      <w:r>
+        <w:rPr>
+          <w:color w:val="353744"/>
+          <w:sz w:val="24"/>
+          <w:szCs w:val="24"/>
+        </w:rPr>
+        <w:t>, forensic accounting</w:t>
+      </w:r>
+      <w:r>
+        <w:rPr>
+          <w:rFonts w:ascii="Times New Roman" w:hAnsi="Times New Roman"/>
+          <w:sz w:val="24"/>
+        </w:rPr>
+        <w:t xml:space="preserve"> </w:t>
+      </w:r>
+      <w:r>
+        <w:rPr>
+          <w:rFonts w:ascii="Times New Roman" w:hAnsi="Times New Roman"/>
+          <w:sz w:val="24"/>
+        </w:rPr>
+        <w:t xml:space="preserve">skills </w:t>
+      </w:r>
+      <w:r>
+        <w:rPr>
+          <w:rFonts w:ascii="Times New Roman" w:hAnsi="Times New Roman"/>
+          <w:sz w:val="24"/>
+        </w:rPr>
+        <w:t xml:space="preserve">and client engagement </w:t>
+      </w:r>
+      <w:r>
+        <w:rPr>
+          <w:rFonts w:ascii="Times New Roman" w:eastAsia="Times New Roman" w:hAnsi="Times New Roman" w:cs="Times New Roman"/>
+          <w:sz w:val="24"/>
+          <w:szCs w:val="24"/>
+        </w:rPr>
+        <w:t>experience</w:t>
+      </w:r>
+      <w:r>
+        <w:rPr>
+          <w:rFonts w:ascii="Times New Roman" w:hAnsi="Times New Roman"/>
+          <w:sz w:val="24"/>
+        </w:rPr>
+        <w:t xml:space="preserve"> to </w:t>
+      </w:r>
+      <w:r>
+        <w:rPr>
+          <w:rFonts w:ascii="Times New Roman" w:eastAsia="Times New Roman" w:hAnsi="Times New Roman" w:cs="Times New Roman"/>
+          <w:sz w:val="24"/>
+          <w:szCs w:val="24"/>
+        </w:rPr>
+        <w:t>design solutions for</w:t>
+      </w:r>
+      <w:r>
+        <w:rPr>
+          <w:rFonts w:ascii="Times New Roman" w:hAnsi="Times New Roman"/>
+          <w:sz w:val="24"/>
+        </w:rPr>
+        <w:t xml:space="preserve"> tax issues </w:t>
+      </w:r>
+      <w:r>
+        <w:rPr>
+          <w:rFonts w:ascii="Times New Roman" w:eastAsia="Times New Roman" w:hAnsi="Times New Roman" w:cs="Times New Roman"/>
+          <w:sz w:val="24"/>
+          <w:szCs w:val="24"/>
+        </w:rPr>
+        <w:t>across</w:t>
+      </w:r>
+      <w:r>
+        <w:rPr>
+          <w:rFonts w:ascii="Times New Roman" w:hAnsi="Times New Roman"/>
+          <w:sz w:val="24"/>
+        </w:rPr>
+        <w:t xml:space="preserve"> various industries including primary products, labour hire services and IT.</w:t>
+      </w:r>
+      <w:r>
+        <w:rPr>
+          <w:rFonts w:ascii="Times New Roman" w:eastAsia="Times New Roman" w:hAnsi="Times New Roman" w:cs="Times New Roman"/>
+          <w:sz w:val="24"/>
+          <w:szCs w:val="24"/>
+        </w:rPr>
+        <w:t xml:space="preserve">  Some </w:t>
+      </w:r>
+      <w:r>
+        <w:rPr>
+          <w:rFonts w:ascii="Times New Roman" w:eastAsia="Times New Roman" w:hAnsi="Times New Roman" w:cs="Times New Roman"/>
+          <w:sz w:val="24"/>
+          <w:szCs w:val="24"/>
+        </w:rPr>
+        <w:t>audit cases</w:t>
+      </w:r>
+      <w:r>
+        <w:rPr>
+          <w:rFonts w:ascii="Times New Roman" w:eastAsia="Times New Roman" w:hAnsi="Times New Roman" w:cs="Times New Roman"/>
+          <w:sz w:val="24"/>
+          <w:szCs w:val="24"/>
+        </w:rPr>
+        <w:t xml:space="preserve"> involve</w:t>
+      </w:r>
+      <w:r>
+        <w:rPr>
+          <w:rFonts w:ascii="Times New Roman" w:eastAsia="Times New Roman" w:hAnsi="Times New Roman" w:cs="Times New Roman"/>
+          <w:sz w:val="24"/>
+          <w:szCs w:val="24"/>
+        </w:rPr>
+        <w:t xml:space="preserve"> </w:t>
+      </w:r>
+      <w:r>
+        <w:rPr>
+          <w:rFonts w:ascii="Times New Roman" w:eastAsia="Times New Roman" w:hAnsi="Times New Roman" w:cs="Times New Roman"/>
+          <w:sz w:val="24"/>
+          <w:szCs w:val="24"/>
+        </w:rPr>
+        <w:t>cross-</w:t>
+      </w:r>
+      <w:r>
+        <w:rPr>
+          <w:rFonts w:ascii="Times New Roman" w:hAnsi="Times New Roman"/>
+          <w:sz w:val="24"/>
+        </w:rPr>
+        <w:t>agency and cross</w:t>
+      </w:r>
+      <w:r>
+        <w:rPr>
+          <w:rFonts w:ascii="Times New Roman" w:eastAsia="Times New Roman" w:hAnsi="Times New Roman" w:cs="Times New Roman"/>
+          <w:sz w:val="24"/>
+          <w:szCs w:val="24"/>
+        </w:rPr>
+        <w:t>-</w:t>
+      </w:r>
+      <w:r>
+        <w:rPr>
+          <w:rFonts w:ascii="Times New Roman" w:hAnsi="Times New Roman"/>
+          <w:sz w:val="24"/>
+        </w:rPr>
+        <w:t>border</w:t>
+      </w:r>
+      <w:r>
+        <w:rPr>
+          <w:rFonts w:ascii="Times New Roman" w:eastAsia="Times New Roman" w:hAnsi="Times New Roman" w:cs="Times New Roman"/>
+          <w:sz w:val="24"/>
+          <w:szCs w:val="24"/>
+        </w:rPr>
+        <w:t xml:space="preserve"> operations. For the nature of these cases,</w:t>
+      </w:r>
+      <w:r>
+        <w:rPr>
+          <w:rFonts w:ascii="Times New Roman" w:hAnsi="Times New Roman"/>
+          <w:sz w:val="24"/>
+        </w:rPr>
+        <w:t xml:space="preserve"> I </w:t>
+      </w:r>
+      <w:r>
+        <w:rPr>
+          <w:rFonts w:ascii="Times New Roman" w:eastAsia="Times New Roman" w:hAnsi="Times New Roman" w:cs="Times New Roman"/>
+          <w:sz w:val="24"/>
+          <w:szCs w:val="24"/>
+        </w:rPr>
+        <w:t xml:space="preserve">was deeply involved </w:t>
+      </w:r>
+      <w:r>
+        <w:rPr>
+          <w:rFonts w:ascii="Times New Roman" w:hAnsi="Times New Roman"/>
+          <w:sz w:val="24"/>
+        </w:rPr>
+        <w:t xml:space="preserve">in communicating with </w:t>
+      </w:r>
+      <w:r>
+        <w:rPr>
+          <w:rFonts w:ascii="Times New Roman" w:eastAsia="Times New Roman" w:hAnsi="Times New Roman" w:cs="Times New Roman"/>
+          <w:sz w:val="24"/>
+          <w:szCs w:val="24"/>
+        </w:rPr>
+        <w:t>internal and external</w:t>
+      </w:r>
+      <w:r>
+        <w:rPr>
+          <w:rFonts w:ascii="Times New Roman" w:hAnsi="Times New Roman"/>
+          <w:sz w:val="24"/>
+        </w:rPr>
+        <w:t xml:space="preserve"> </w:t>
+      </w:r>
+      <w:r>
+        <w:rPr>
+          <w:rFonts w:ascii="Times New Roman" w:hAnsi="Times New Roman"/>
+          <w:sz w:val="24"/>
+        </w:rPr>
+        <w:t>stakeholders</w:t>
+      </w:r>
+      <w:r>
+        <w:rPr>
+          <w:rFonts w:ascii="Times New Roman" w:eastAsia="Times New Roman" w:hAnsi="Times New Roman" w:cs="Times New Roman"/>
+          <w:sz w:val="24"/>
+          <w:szCs w:val="24"/>
+        </w:rPr>
+        <w:t xml:space="preserve">. The showcases I prepared, which were recognized for its brilliant visualization, were provided to stakeholders and led to </w:t>
+      </w:r>
+      <w:r>
+        <w:rPr>
+          <w:rFonts w:ascii="Times New Roman" w:hAnsi="Times New Roman"/>
+          <w:sz w:val="24"/>
+        </w:rPr>
+        <w:t xml:space="preserve">successful </w:t>
+      </w:r>
+      <w:r>
+        <w:rPr>
+          <w:rFonts w:ascii="Times New Roman" w:eastAsia="Times New Roman" w:hAnsi="Times New Roman" w:cs="Times New Roman"/>
+          <w:sz w:val="24"/>
+          <w:szCs w:val="24"/>
+        </w:rPr>
+        <w:t>cooperation</w:t>
+      </w:r>
+      <w:r>
+        <w:rPr>
+          <w:rFonts w:ascii="Times New Roman" w:eastAsia="Times New Roman" w:hAnsi="Times New Roman" w:cs="Times New Roman"/>
+          <w:sz w:val="24"/>
+          <w:szCs w:val="24"/>
+        </w:rPr>
+        <w:t xml:space="preserve"> (among ATO, AFP, Border control and foreign counterparts). </w:t>
+      </w:r>
+    </w:p>
+    <w:p>
+      <w:pPr>
+        <w:spacing w:after="0" w:line="240" w:lineRule="auto"/>
+        <w:rPr>
+          <w:rFonts w:ascii="Times New Roman" w:eastAsia="Times New Roman" w:hAnsi="Times New Roman" w:cs="Times New Roman"/>
+          <w:sz w:val="24"/>
+          <w:szCs w:val="24"/>
+        </w:rPr>
+      </w:pPr>
+    </w:p>
+    <w:p>
+      <w:pPr>
+        <w:spacing w:after="0" w:line="240" w:lineRule="auto"/>
+        <w:rPr>
+          <w:rFonts w:ascii="Times New Roman" w:hAnsi="Times New Roman"/>
+          <w:sz w:val="24"/>
+        </w:rPr>
+      </w:pPr>
+      <w:r>
+        <w:rPr>
+          <w:rFonts w:ascii="Times New Roman" w:eastAsia="Times New Roman" w:hAnsi="Times New Roman" w:cs="Times New Roman"/>
+          <w:sz w:val="24"/>
+          <w:szCs w:val="24"/>
+        </w:rPr>
+        <w:t xml:space="preserve">A key way to succeed as a </w:t>
+      </w:r>
+      <w:r>
+        <w:rPr>
+          <w:rFonts w:ascii="Times New Roman" w:hAnsi="Times New Roman"/>
+          <w:sz w:val="24"/>
+        </w:rPr>
+        <w:t xml:space="preserve">tax </w:t>
+      </w:r>
+      <w:r>
+        <w:rPr>
+          <w:rFonts w:ascii="Times New Roman" w:eastAsia="Times New Roman" w:hAnsi="Times New Roman" w:cs="Times New Roman"/>
+          <w:sz w:val="24"/>
+          <w:szCs w:val="24"/>
+        </w:rPr>
+        <w:t>expert is being</w:t>
+      </w:r>
+      <w:r>
+        <w:rPr>
+          <w:rFonts w:ascii="Times New Roman" w:hAnsi="Times New Roman"/>
+          <w:sz w:val="24"/>
+        </w:rPr>
+        <w:t xml:space="preserve"> inquisitive about </w:t>
+      </w:r>
+      <w:r>
+        <w:rPr>
+          <w:rFonts w:ascii="Times New Roman" w:eastAsia="Times New Roman" w:hAnsi="Times New Roman" w:cs="Times New Roman"/>
+          <w:sz w:val="24"/>
+          <w:szCs w:val="24"/>
+        </w:rPr>
+        <w:t xml:space="preserve">the </w:t>
+      </w:r>
+      <w:r>
+        <w:rPr>
+          <w:rFonts w:ascii="Times New Roman" w:hAnsi="Times New Roman"/>
+          <w:sz w:val="24"/>
+        </w:rPr>
+        <w:t>client’s business matters</w:t>
+      </w:r>
+      <w:r>
+        <w:rPr>
+          <w:rFonts w:ascii="Times New Roman" w:eastAsia="Times New Roman" w:hAnsi="Times New Roman" w:cs="Times New Roman"/>
+          <w:sz w:val="24"/>
+          <w:szCs w:val="24"/>
+        </w:rPr>
+        <w:t xml:space="preserve">. Therefore </w:t>
+      </w:r>
+      <w:proofErr w:type="spellStart"/>
+      <w:r>
+        <w:rPr>
+          <w:rFonts w:ascii="Times New Roman" w:eastAsia="Times New Roman" w:hAnsi="Times New Roman" w:cs="Times New Roman"/>
+          <w:sz w:val="24"/>
+          <w:szCs w:val="24"/>
+        </w:rPr>
+        <w:t>everyday</w:t>
+      </w:r>
+      <w:proofErr w:type="spellEnd"/>
+      <w:r>
+        <w:rPr>
+          <w:rFonts w:ascii="Times New Roman" w:hAnsi="Times New Roman"/>
+          <w:sz w:val="24"/>
+        </w:rPr>
+        <w:t xml:space="preserve"> I face the challenge of going through information scattered in thousands of documents and spreadsheets containing over 100,000 records.</w:t>
+      </w:r>
+      <w:r>
+        <w:rPr>
+          <w:rFonts w:ascii="Times New Roman" w:eastAsia="Times New Roman" w:hAnsi="Times New Roman" w:cs="Times New Roman"/>
+          <w:sz w:val="24"/>
+          <w:szCs w:val="24"/>
+        </w:rPr>
+        <w:t> </w:t>
+      </w:r>
+      <w:r>
+        <w:rPr>
+          <w:rFonts w:ascii="Times New Roman" w:hAnsi="Times New Roman"/>
+          <w:sz w:val="24"/>
+        </w:rPr>
+        <w:t xml:space="preserve"> Advanced use of</w:t>
       </w:r>
       <w:proofErr w:type="gramStart"/>
       <w:r>
@@ -110,34 +566,52 @@
           <w:sz w:val="24"/>
           <w:szCs w:val="24"/>
         </w:rPr>
-        <w:t>role,</w:t>
+        <w:t> </w:t>
+      </w:r>
+      <w:r>
+        <w:rPr>
+          <w:rFonts w:ascii="Times New Roman" w:hAnsi="Times New Roman"/>
+          <w:sz w:val="24"/>
+        </w:rPr>
+        <w:t xml:space="preserve"> OCR</w:t>
       </w:r>
       <w:proofErr w:type="gramEnd"/>
       <w:r>
         <w:rPr>
-          <w:rFonts w:ascii="Times New Roman" w:eastAsia="Times New Roman" w:hAnsi="Times New Roman" w:cs="Times New Roman"/>
-          <w:sz w:val="24"/>
-          <w:szCs w:val="24"/>
-        </w:rPr>
-        <w:t xml:space="preserve"> I was hand-picked by the lead of Trust taskforce to join his team in the ATO for the next few years till now.  He is an inspirational leader and encourages me to become his best/innovative auditor. This role allows me to utilize tax expertise and client engagement experience to design solutions for tax issues across various industries including primary products, labour hire services and IT.  Some of them involved audit operations conducted cross-agency and cross-border. For the nature of these cases, I was deeply involved in communicating with stakeholders internal and external. The showcases I prepared, which were recognized for its brilliant visualization, were provided to stakeholders and led to successful </w:t>
-      </w:r>
-      <w:proofErr w:type="spellStart"/>
-      <w:r>
-        <w:rPr>
-          <w:rFonts w:ascii="Times New Roman" w:eastAsia="Times New Roman" w:hAnsi="Times New Roman" w:cs="Times New Roman"/>
-          <w:sz w:val="24"/>
-          <w:szCs w:val="24"/>
-        </w:rPr>
-        <w:t>cooperations</w:t>
-      </w:r>
-      <w:proofErr w:type="spellEnd"/>
-      <w:r>
-        <w:rPr>
-          <w:rFonts w:ascii="Times New Roman" w:eastAsia="Times New Roman" w:hAnsi="Times New Roman" w:cs="Times New Roman"/>
-          <w:sz w:val="24"/>
-          <w:szCs w:val="24"/>
-        </w:rPr>
-        <w:t xml:space="preserve"> (among ATO, AFP, Border control and foreign counterparts). </w:t>
+          <w:rFonts w:ascii="Times New Roman" w:hAnsi="Times New Roman"/>
+          <w:sz w:val="24"/>
+        </w:rPr>
+        <w:t xml:space="preserve"> software, data analysis and </w:t>
+      </w:r>
+      <w:r>
+        <w:rPr>
+          <w:rFonts w:ascii="Times New Roman" w:eastAsia="Times New Roman" w:hAnsi="Times New Roman" w:cs="Times New Roman"/>
+          <w:sz w:val="24"/>
+          <w:szCs w:val="24"/>
+        </w:rPr>
+        <w:t>visualization</w:t>
+      </w:r>
+      <w:r>
+        <w:rPr>
+          <w:rFonts w:ascii="Times New Roman" w:hAnsi="Times New Roman"/>
+          <w:sz w:val="24"/>
+        </w:rPr>
+        <w:t xml:space="preserve"> tools(Excel pivot), customized database(MS Access) and document version control system are crucial methods to deal with this challenge.</w:t>
+      </w:r>
+      <w:r>
+        <w:rPr>
+          <w:rFonts w:ascii="Times New Roman" w:eastAsia="Times New Roman" w:hAnsi="Times New Roman" w:cs="Times New Roman"/>
+          <w:sz w:val="24"/>
+          <w:szCs w:val="24"/>
+        </w:rPr>
+        <w:t> </w:t>
+      </w:r>
+      <w:r>
+        <w:rPr>
+          <w:rFonts w:ascii="Times New Roman" w:hAnsi="Times New Roman"/>
+          <w:sz w:val="24"/>
+        </w:rPr>
+        <w:t xml:space="preserve"> </w:t>
       </w:r>
     </w:p>
     <w:p>
@@ -154,65 +628,101 @@
       <w:pPr>
         <w:spacing w:after="0" w:line="240" w:lineRule="auto"/>
         <w:rPr>
-          <w:rFonts w:ascii="Times New Roman" w:eastAsia="Times New Roman" w:hAnsi="Times New Roman" w:cs="Times New Roman"/>
-          <w:sz w:val="24"/>
-          <w:szCs w:val="24"/>
-        </w:rPr>
-      </w:pPr>
-      <w:r>
-        <w:rPr>
-          <w:rFonts w:ascii="Times New Roman" w:eastAsia="Times New Roman" w:hAnsi="Times New Roman" w:cs="Times New Roman"/>
-          <w:sz w:val="24"/>
-          <w:szCs w:val="24"/>
-        </w:rPr>
-        <w:t xml:space="preserve">A key way to succeed as a tax expert is that being inquisitive about the client’s business matters. Therefore </w:t>
-      </w:r>
-      <w:proofErr w:type="spellStart"/>
-      <w:r>
-        <w:rPr>
-          <w:rFonts w:ascii="Times New Roman" w:eastAsia="Times New Roman" w:hAnsi="Times New Roman" w:cs="Times New Roman"/>
-          <w:sz w:val="24"/>
-          <w:szCs w:val="24"/>
-        </w:rPr>
-        <w:t>everyday</w:t>
-      </w:r>
-      <w:proofErr w:type="spellEnd"/>
-      <w:r>
-        <w:rPr>
-          <w:rFonts w:ascii="Times New Roman" w:eastAsia="Times New Roman" w:hAnsi="Times New Roman" w:cs="Times New Roman"/>
-          <w:sz w:val="24"/>
-          <w:szCs w:val="24"/>
-        </w:rPr>
-        <w:t xml:space="preserve"> I face the challenge of going through information scattered in thousands of documents and spreadsheets containing over 100,000 records.  Advanced use of</w:t>
-      </w:r>
-      <w:proofErr w:type="gramStart"/>
-      <w:r>
-        <w:rPr>
-          <w:rFonts w:ascii="Times New Roman" w:eastAsia="Times New Roman" w:hAnsi="Times New Roman" w:cs="Times New Roman"/>
-          <w:sz w:val="24"/>
-          <w:szCs w:val="24"/>
-        </w:rPr>
-        <w:t>  OCR</w:t>
-      </w:r>
-      <w:proofErr w:type="gramEnd"/>
-      <w:r>
-        <w:rPr>
-          <w:rFonts w:ascii="Times New Roman" w:eastAsia="Times New Roman" w:hAnsi="Times New Roman" w:cs="Times New Roman"/>
-          <w:sz w:val="24"/>
-          <w:szCs w:val="24"/>
-        </w:rPr>
-        <w:t xml:space="preserve"> software, data analysis and visualization tools(Excel pivot), customized database(MS Access) and document version control system are crucial methods to deal with this challenge.  </w:t>
+          <w:rFonts w:ascii="Times New Roman" w:hAnsi="Times New Roman"/>
+          <w:sz w:val="24"/>
+        </w:rPr>
+      </w:pPr>
+      <w:r>
+        <w:rPr>
+          <w:rFonts w:ascii="Times New Roman" w:hAnsi="Times New Roman"/>
+          <w:sz w:val="24"/>
+        </w:rPr>
+        <w:t xml:space="preserve">Now I seek my next career move to tax advisory and consultancy in </w:t>
+      </w:r>
+      <w:r>
+        <w:rPr>
+          <w:rFonts w:ascii="Times New Roman" w:eastAsia="Times New Roman" w:hAnsi="Times New Roman" w:cs="Times New Roman"/>
+          <w:sz w:val="24"/>
+          <w:szCs w:val="24"/>
+        </w:rPr>
+        <w:t xml:space="preserve">the </w:t>
+      </w:r>
+      <w:r>
+        <w:rPr>
+          <w:rFonts w:ascii="Times New Roman" w:hAnsi="Times New Roman"/>
+          <w:sz w:val="24"/>
+        </w:rPr>
+        <w:t xml:space="preserve">private sector and my research on EY shows </w:t>
+      </w:r>
+      <w:r>
+        <w:rPr>
+          <w:rFonts w:ascii="Times New Roman" w:eastAsia="Times New Roman" w:hAnsi="Times New Roman" w:cs="Times New Roman"/>
+          <w:sz w:val="24"/>
+          <w:szCs w:val="24"/>
+        </w:rPr>
+        <w:t>it</w:t>
+      </w:r>
+      <w:r>
+        <w:rPr>
+          <w:rFonts w:ascii="Times New Roman" w:hAnsi="Times New Roman"/>
+          <w:sz w:val="24"/>
+        </w:rPr>
+        <w:t xml:space="preserve"> has </w:t>
+      </w:r>
+      <w:r>
+        <w:rPr>
+          <w:rFonts w:ascii="Times New Roman" w:eastAsia="Times New Roman" w:hAnsi="Times New Roman" w:cs="Times New Roman"/>
+          <w:sz w:val="24"/>
+          <w:szCs w:val="24"/>
+        </w:rPr>
+        <w:t xml:space="preserve">a </w:t>
+      </w:r>
+      <w:r>
+        <w:rPr>
+          <w:rFonts w:ascii="Times New Roman" w:hAnsi="Times New Roman"/>
+          <w:sz w:val="24"/>
+        </w:rPr>
+        <w:t xml:space="preserve">great </w:t>
+      </w:r>
+      <w:r>
+        <w:rPr>
+          <w:rFonts w:ascii="Times New Roman" w:eastAsia="Times New Roman" w:hAnsi="Times New Roman" w:cs="Times New Roman"/>
+          <w:sz w:val="24"/>
+          <w:szCs w:val="24"/>
+        </w:rPr>
+        <w:t>interest</w:t>
+      </w:r>
+      <w:r>
+        <w:rPr>
+          <w:rFonts w:ascii="Times New Roman" w:hAnsi="Times New Roman"/>
+          <w:sz w:val="24"/>
+        </w:rPr>
+        <w:t xml:space="preserve"> in adopting cutting edge technologies and a global mindset for providing tax advisory. I will learn and contribute in this supportive environment. </w:t>
+      </w:r>
+      <w:r>
+        <w:rPr>
+          <w:rFonts w:ascii="Times New Roman" w:eastAsia="Times New Roman" w:hAnsi="Times New Roman" w:cs="Times New Roman"/>
+          <w:sz w:val="24"/>
+          <w:szCs w:val="24"/>
+        </w:rPr>
+        <w:br/>
       </w:r>
     </w:p>
     <w:p>
       <w:pPr>
         <w:spacing w:after="0" w:line="240" w:lineRule="auto"/>
         <w:rPr>
-          <w:rFonts w:ascii="Times New Roman" w:eastAsia="Times New Roman" w:hAnsi="Times New Roman" w:cs="Times New Roman"/>
-          <w:sz w:val="24"/>
-          <w:szCs w:val="24"/>
-        </w:rPr>
-      </w:pPr>
+          <w:rFonts w:ascii="Times New Roman" w:hAnsi="Times New Roman"/>
+          <w:sz w:val="24"/>
+        </w:rPr>
+      </w:pPr>
+      <w:r>
+        <w:rPr>
+          <w:rFonts w:ascii="Times New Roman" w:hAnsi="Times New Roman"/>
+          <w:sz w:val="24"/>
+        </w:rPr>
+        <w:t xml:space="preserve">I have a lot of stories about tax audits to share with you should I been given the opportunity. </w:t>
+      </w:r>
     </w:p>
     <w:p>
       <w:pPr>
@@ -223,39 +733,22 @@
           <w:szCs w:val="24"/>
         </w:rPr>
       </w:pPr>
-      <w:r>
-        <w:rPr>
-          <w:rFonts w:ascii="Times New Roman" w:eastAsia="Times New Roman" w:hAnsi="Times New Roman" w:cs="Times New Roman"/>
-          <w:sz w:val="24"/>
-          <w:szCs w:val="24"/>
-        </w:rPr>
-        <w:t xml:space="preserve">Now I seek my next career move to tax advisory and consultancy in the private sector and my research on EY shows it has a great interest in adopting cutting edge technologies and a global mindset for providing tax advisory. I will learn and contribute in this supportive environment. </w:t>
-      </w:r>
-      <w:r>
-        <w:rPr>
-          <w:rFonts w:ascii="Times New Roman" w:eastAsia="Times New Roman" w:hAnsi="Times New Roman" w:cs="Times New Roman"/>
-          <w:sz w:val="24"/>
-          <w:szCs w:val="24"/>
-        </w:rPr>
-        <w:br/>
-        <w:t xml:space="preserve">I have a lot of stories about tax audits to share with you should I been given the opportunity. </w:t>
-      </w:r>
-    </w:p>
-    <w:p>
-      <w:pPr>
-        <w:spacing w:after="0" w:line="240" w:lineRule="auto"/>
-        <w:rPr>
-          <w:rFonts w:ascii="Times New Roman" w:eastAsia="Times New Roman" w:hAnsi="Times New Roman" w:cs="Times New Roman"/>
-          <w:sz w:val="24"/>
-          <w:szCs w:val="24"/>
-        </w:rPr>
-      </w:pPr>
-    </w:p>
-    <w:p>
+    </w:p>
+    <w:p>
+      <w:r>
+        <w:t xml:space="preserve">Sincerely </w:t>
+      </w:r>
+    </w:p>
+    <w:p>
+      <w:r>
+        <w:t>Alice Mai</w:t>
+      </w:r>
       <w:bookmarkStart w:id="0" w:name="_GoBack"/>
       <w:bookmarkEnd w:id="0"/>
     </w:p>
     <w:sectPr>
+      <w:headerReference w:type="default" r:id="rId8"/>
+      <w:footerReference w:type="default" r:id="rId9"/>
       <w:pgSz w:w="11906" w:h="16838"/>
       <w:pgMar w:top="1440" w:right="1440" w:bottom="1440" w:left="1440" w:header="708" w:footer="708" w:gutter="0"/>
       <w:cols w:space="708"/>
@@ -265,12 +758,92 @@
 </w:document>
 </file>
 
+<file path=word/endnotes.xml><?xml version="1.0" encoding="utf-8"?>
+<w:endnotes xmlns:wpc="http://schemas.microsoft.com/office/word/2010/wordprocessingCanvas" xmlns:mc="http://schemas.openxmlformats.org/markup-compatibility/2006" xmlns:o="urn:schemas-microsoft-com:office:office" xmlns:r="http://schemas.openxmlformats.org/officeDocument/2006/relationships" xmlns:m="http://schemas.openxmlformats.org/officeDocument/2006/math" xmlns:v="urn:schemas-microsoft-com:vml" xmlns:wp14="http://schemas.microsoft.com/office/word/2010/wordprocessingDrawing" xmlns:wp="http://schemas.openxmlformats.org/drawingml/2006/wordprocessingDrawing" xmlns:w10="urn:schemas-microsoft-com:office:word" xmlns:w="http://schemas.openxmlformats.org/wordprocessingml/2006/main" xmlns:w14="http://schemas.microsoft.com/office/word/2010/wordml" xmlns:wpg="http://schemas.microsoft.com/office/word/2010/wordprocessingGroup" xmlns:wpi="http://schemas.microsoft.com/office/word/2010/wordprocessingInk" xmlns:wne="http://schemas.microsoft.com/office/word/2006/wordml" xmlns:wps="http://schemas.microsoft.com/office/word/2010/wordprocessingShape" mc:Ignorable="w14 wp14">
+  <w:endnote w:type="separator" w:id="-1">
+    <w:p>
+      <w:pPr>
+        <w:spacing w:after="0" w:line="240" w:lineRule="auto"/>
+      </w:pPr>
+      <w:r>
+        <w:separator/>
+      </w:r>
+    </w:p>
+  </w:endnote>
+  <w:endnote w:type="continuationSeparator" w:id="0">
+    <w:p>
+      <w:pPr>
+        <w:spacing w:after="0" w:line="240" w:lineRule="auto"/>
+      </w:pPr>
+      <w:r>
+        <w:continuationSeparator/>
+      </w:r>
+    </w:p>
+  </w:endnote>
+  <w:endnote w:type="continuationNotice" w:id="1">
+    <w:p>
+      <w:pPr>
+        <w:spacing w:after="0" w:line="240" w:lineRule="auto"/>
+      </w:pPr>
+    </w:p>
+  </w:endnote>
+</w:endnotes>
+</file>
+
+<file path=word/footer1.xml><?xml version="1.0" encoding="utf-8"?>
+<w:ftr xmlns:wpc="http://schemas.microsoft.com/office/word/2010/wordprocessingCanvas" xmlns:mc="http://schemas.openxmlformats.org/markup-compatibility/2006" xmlns:o="urn:schemas-microsoft-com:office:office" xmlns:r="http://schemas.openxmlformats.org/officeDocument/2006/relationships" xmlns:m="http://schemas.openxmlformats.org/officeDocument/2006/math" xmlns:v="urn:schemas-microsoft-com:vml" xmlns:wp14="http://schemas.microsoft.com/office/word/2010/wordprocessingDrawing" xmlns:wp="http://schemas.openxmlformats.org/drawingml/2006/wordprocessingDrawing" xmlns:w10="urn:schemas-microsoft-com:office:word" xmlns:w="http://schemas.openxmlformats.org/wordprocessingml/2006/main" xmlns:w14="http://schemas.microsoft.com/office/word/2010/wordml" xmlns:wpg="http://schemas.microsoft.com/office/word/2010/wordprocessingGroup" xmlns:wpi="http://schemas.microsoft.com/office/word/2010/wordprocessingInk" xmlns:wne="http://schemas.microsoft.com/office/word/2006/wordml" xmlns:wps="http://schemas.microsoft.com/office/word/2010/wordprocessingShape" mc:Ignorable="w14 wp14">
+  <w:p>
+    <w:pPr>
+      <w:pStyle w:val="Footer"/>
+    </w:pPr>
+  </w:p>
+</w:ftr>
+</file>
+
+<file path=word/footnotes.xml><?xml version="1.0" encoding="utf-8"?>
+<w:footnotes xmlns:wpc="http://schemas.microsoft.com/office/word/2010/wordprocessingCanvas" xmlns:mc="http://schemas.openxmlformats.org/markup-compatibility/2006" xmlns:o="urn:schemas-microsoft-com:office:office" xmlns:r="http://schemas.openxmlformats.org/officeDocument/2006/relationships" xmlns:m="http://schemas.openxmlformats.org/officeDocument/2006/math" xmlns:v="urn:schemas-microsoft-com:vml" xmlns:wp14="http://schemas.microsoft.com/office/word/2010/wordprocessingDrawing" xmlns:wp="http://schemas.openxmlformats.org/drawingml/2006/wordprocessingDrawing" xmlns:w10="urn:schemas-microsoft-com:office:word" xmlns:w="http://schemas.openxmlformats.org/wordprocessingml/2006/main" xmlns:w14="http://schemas.microsoft.com/office/word/2010/wordml" xmlns:wpg="http://schemas.microsoft.com/office/word/2010/wordprocessingGroup" xmlns:wpi="http://schemas.microsoft.com/office/word/2010/wordprocessingInk" xmlns:wne="http://schemas.microsoft.com/office/word/2006/wordml" xmlns:wps="http://schemas.microsoft.com/office/word/2010/wordprocessingShape" mc:Ignorable="w14 wp14">
+  <w:footnote w:type="separator" w:id="-1">
+    <w:p>
+      <w:pPr>
+        <w:spacing w:after="0" w:line="240" w:lineRule="auto"/>
+      </w:pPr>
+      <w:r>
+        <w:separator/>
+      </w:r>
+    </w:p>
+  </w:footnote>
+  <w:footnote w:type="continuationSeparator" w:id="0">
+    <w:p>
+      <w:pPr>
+        <w:spacing w:after="0" w:line="240" w:lineRule="auto"/>
+      </w:pPr>
+      <w:r>
+        <w:continuationSeparator/>
+      </w:r>
+    </w:p>
+  </w:footnote>
+  <w:footnote w:type="continuationNotice" w:id="1">
+    <w:p>
+      <w:pPr>
+        <w:spacing w:after="0" w:line="240" w:lineRule="auto"/>
+      </w:pPr>
+    </w:p>
+  </w:footnote>
+</w:footnotes>
+</file>
+
+<file path=word/header1.xml><?xml version="1.0" encoding="utf-8"?>
+<w:hdr xmlns:wpc="http://schemas.microsoft.com/office/word/2010/wordprocessingCanvas" xmlns:mc="http://schemas.openxmlformats.org/markup-compatibility/2006" xmlns:o="urn:schemas-microsoft-com:office:office" xmlns:r="http://schemas.openxmlformats.org/officeDocument/2006/relationships" xmlns:m="http://schemas.openxmlformats.org/officeDocument/2006/math" xmlns:v="urn:schemas-microsoft-com:vml" xmlns:wp14="http://schemas.microsoft.com/office/word/2010/wordprocessingDrawing" xmlns:wp="http://schemas.openxmlformats.org/drawingml/2006/wordprocessingDrawing" xmlns:w10="urn:schemas-microsoft-com:office:word" xmlns:w="http://schemas.openxmlformats.org/wordprocessingml/2006/main" xmlns:w14="http://schemas.microsoft.com/office/word/2010/wordml" xmlns:wpg="http://schemas.microsoft.com/office/word/2010/wordprocessingGroup" xmlns:wpi="http://schemas.microsoft.com/office/word/2010/wordprocessingInk" xmlns:wne="http://schemas.microsoft.com/office/word/2006/wordml" xmlns:wps="http://schemas.microsoft.com/office/word/2010/wordprocessingShape" mc:Ignorable="w14 wp14">
+  <w:p/>
+</w:hdr>
+</file>
+
 <file path=word/styles.xml><?xml version="1.0" encoding="utf-8"?>
 <w:styles xmlns:mc="http://schemas.openxmlformats.org/markup-compatibility/2006" xmlns:r="http://schemas.openxmlformats.org/officeDocument/2006/relationships" xmlns:w="http://schemas.openxmlformats.org/wordprocessingml/2006/main" xmlns:w14="http://schemas.microsoft.com/office/word/2010/wordml" mc:Ignorable="w14">
   <w:docDefaults>
     <w:rPrDefault>
       <w:rPr>
-        <w:rFonts w:asciiTheme="minorHAnsi" w:eastAsiaTheme="minorEastAsia" w:hAnsiTheme="minorHAnsi" w:cstheme="minorBidi"/>
+        <w:rFonts w:ascii="Arial" w:eastAsia="Arial" w:hAnsi="Arial" w:cs="Arial"/>
         <w:sz w:val="22"/>
         <w:szCs w:val="22"/>
         <w:lang w:val="en-AU" w:eastAsia="zh-CN" w:bidi="ar-SA"/>
@@ -278,7 +851,7 @@
     </w:rPrDefault>
     <w:pPrDefault>
       <w:pPr>
-        <w:spacing w:after="200" w:line="276" w:lineRule="auto"/>
+        <w:spacing w:line="276" w:lineRule="auto"/>
       </w:pPr>
     </w:pPrDefault>
   </w:docDefaults>
@@ -424,6 +997,106 @@
   <w:style w:type="paragraph" w:default="1" w:styleId="Normal">
     <w:name w:val="Normal"/>
     <w:qFormat/>
+    <w:pPr>
+      <w:spacing w:after="200"/>
+    </w:pPr>
+    <w:rPr>
+      <w:rFonts w:asciiTheme="minorHAnsi" w:eastAsiaTheme="minorEastAsia" w:hAnsiTheme="minorHAnsi" w:cstheme="minorBidi"/>
+    </w:rPr>
+  </w:style>
+  <w:style w:type="paragraph" w:styleId="Heading1">
+    <w:name w:val="heading 1"/>
+    <w:basedOn w:val="Normal"/>
+    <w:next w:val="Normal"/>
+    <w:pPr>
+      <w:keepNext/>
+      <w:keepLines/>
+      <w:spacing w:before="480" w:after="120"/>
+      <w:outlineLvl w:val="0"/>
+    </w:pPr>
+    <w:rPr>
+      <w:b/>
+      <w:sz w:val="48"/>
+      <w:szCs w:val="48"/>
+    </w:rPr>
+  </w:style>
+  <w:style w:type="paragraph" w:styleId="Heading2">
+    <w:name w:val="heading 2"/>
+    <w:basedOn w:val="Normal"/>
+    <w:next w:val="Normal"/>
+    <w:pPr>
+      <w:keepNext/>
+      <w:keepLines/>
+      <w:spacing w:before="360" w:after="80"/>
+      <w:outlineLvl w:val="1"/>
+    </w:pPr>
+    <w:rPr>
+      <w:b/>
+      <w:sz w:val="36"/>
+      <w:szCs w:val="36"/>
+    </w:rPr>
+  </w:style>
+  <w:style w:type="paragraph" w:styleId="Heading3">
+    <w:name w:val="heading 3"/>
+    <w:basedOn w:val="Normal"/>
+    <w:next w:val="Normal"/>
+    <w:pPr>
+      <w:keepNext/>
+      <w:keepLines/>
+      <w:spacing w:before="280" w:after="80"/>
+      <w:outlineLvl w:val="2"/>
+    </w:pPr>
+    <w:rPr>
+      <w:b/>
+      <w:sz w:val="28"/>
+      <w:szCs w:val="28"/>
+    </w:rPr>
+  </w:style>
+  <w:style w:type="paragraph" w:styleId="Heading4">
+    <w:name w:val="heading 4"/>
+    <w:basedOn w:val="Normal"/>
+    <w:next w:val="Normal"/>
+    <w:pPr>
+      <w:keepNext/>
+      <w:keepLines/>
+      <w:spacing w:before="240" w:after="40"/>
+      <w:outlineLvl w:val="3"/>
+    </w:pPr>
+    <w:rPr>
+      <w:b/>
+      <w:sz w:val="24"/>
+      <w:szCs w:val="24"/>
+    </w:rPr>
+  </w:style>
+  <w:style w:type="paragraph" w:styleId="Heading5">
+    <w:name w:val="heading 5"/>
+    <w:basedOn w:val="Normal"/>
+    <w:next w:val="Normal"/>
+    <w:pPr>
+      <w:keepNext/>
+      <w:keepLines/>
+      <w:spacing w:before="220" w:after="40"/>
+      <w:outlineLvl w:val="4"/>
+    </w:pPr>
+    <w:rPr>
+      <w:b/>
+    </w:rPr>
+  </w:style>
+  <w:style w:type="paragraph" w:styleId="Heading6">
+    <w:name w:val="heading 6"/>
+    <w:basedOn w:val="Normal"/>
+    <w:next w:val="Normal"/>
+    <w:pPr>
+      <w:keepNext/>
+      <w:keepLines/>
+      <w:spacing w:before="200" w:after="40"/>
+      <w:outlineLvl w:val="5"/>
+    </w:pPr>
+    <w:rPr>
+      <w:b/>
+      <w:sz w:val="20"/>
+      <w:szCs w:val="20"/>
+    </w:rPr>
   </w:style>
   <w:style w:type="character" w:default="1" w:styleId="DefaultParagraphFont">
     <w:name w:val="Default Paragraph Font"/>
@@ -452,6 +1125,90 @@
     <w:semiHidden/>
     <w:unhideWhenUsed/>
   </w:style>
+  <w:style w:type="paragraph" w:styleId="Title">
+    <w:name w:val="Title"/>
+    <w:basedOn w:val="Normal"/>
+    <w:next w:val="Normal"/>
+    <w:pPr>
+      <w:keepNext/>
+      <w:keepLines/>
+      <w:spacing w:before="480" w:after="120"/>
+    </w:pPr>
+    <w:rPr>
+      <w:b/>
+      <w:sz w:val="72"/>
+      <w:szCs w:val="72"/>
+    </w:rPr>
+  </w:style>
+  <w:style w:type="paragraph" w:styleId="Subtitle">
+    <w:name w:val="Subtitle"/>
+    <w:basedOn w:val="Normal"/>
+    <w:next w:val="Normal"/>
+    <w:pPr>
+      <w:keepNext/>
+      <w:keepLines/>
+      <w:spacing w:before="360" w:after="80"/>
+    </w:pPr>
+    <w:rPr>
+      <w:rFonts w:ascii="Georgia" w:eastAsia="Georgia" w:hAnsi="Georgia" w:cs="Georgia"/>
+      <w:i/>
+      <w:color w:val="666666"/>
+      <w:sz w:val="48"/>
+      <w:szCs w:val="48"/>
+    </w:rPr>
+  </w:style>
+  <w:style w:type="paragraph" w:styleId="Footer">
+    <w:name w:val="footer"/>
+    <w:basedOn w:val="Normal"/>
+    <w:link w:val="FooterChar"/>
+    <w:uiPriority w:val="99"/>
+    <w:unhideWhenUsed/>
+    <w:rsid w:val="008767E4"/>
+    <w:pPr>
+      <w:tabs>
+        <w:tab w:val="center" w:pos="4513"/>
+        <w:tab w:val="right" w:pos="9026"/>
+      </w:tabs>
+      <w:spacing w:line="240" w:lineRule="auto"/>
+    </w:pPr>
+  </w:style>
+  <w:style w:type="character" w:customStyle="1" w:styleId="FooterChar">
+    <w:name w:val="Footer Char"/>
+    <w:basedOn w:val="DefaultParagraphFont"/>
+    <w:link w:val="Footer"/>
+    <w:uiPriority w:val="99"/>
+    <w:rsid w:val="008767E4"/>
+  </w:style>
+  <w:style w:type="paragraph" w:styleId="BalloonText">
+    <w:name w:val="Balloon Text"/>
+    <w:basedOn w:val="Normal"/>
+    <w:link w:val="BalloonTextChar"/>
+    <w:uiPriority w:val="99"/>
+    <w:semiHidden/>
+    <w:unhideWhenUsed/>
+    <w:rsid w:val="008767E4"/>
+    <w:pPr>
+      <w:spacing w:after="0" w:line="240" w:lineRule="auto"/>
+    </w:pPr>
+    <w:rPr>
+      <w:rFonts w:ascii="Tahoma" w:hAnsi="Tahoma" w:cs="Tahoma"/>
+      <w:sz w:val="16"/>
+      <w:szCs w:val="16"/>
+    </w:rPr>
+  </w:style>
+  <w:style w:type="character" w:customStyle="1" w:styleId="BalloonTextChar">
+    <w:name w:val="Balloon Text Char"/>
+    <w:basedOn w:val="DefaultParagraphFont"/>
+    <w:link w:val="BalloonText"/>
+    <w:uiPriority w:val="99"/>
+    <w:semiHidden/>
+    <w:rsid w:val="008767E4"/>
+    <w:rPr>
+      <w:rFonts w:ascii="Tahoma" w:eastAsiaTheme="minorEastAsia" w:hAnsi="Tahoma" w:cs="Tahoma"/>
+      <w:sz w:val="16"/>
+      <w:szCs w:val="16"/>
+    </w:rPr>
+  </w:style>
 </w:styles>
 </file>
 
@@ -460,7 +1217,7 @@
   <w:docDefaults>
     <w:rPrDefault>
       <w:rPr>
-        <w:rFonts w:asciiTheme="minorHAnsi" w:eastAsiaTheme="minorEastAsia" w:hAnsiTheme="minorHAnsi" w:cstheme="minorBidi"/>
+        <w:rFonts w:ascii="Arial" w:eastAsia="Arial" w:hAnsi="Arial" w:cs="Arial"/>
         <w:sz w:val="22"/>
         <w:szCs w:val="22"/>
         <w:lang w:val="en-AU" w:eastAsia="zh-CN" w:bidi="ar-SA"/>
@@ -468,7 +1225,7 @@
     </w:rPrDefault>
     <w:pPrDefault>
       <w:pPr>
-        <w:spacing w:after="200" w:line="276" w:lineRule="auto"/>
+        <w:spacing w:line="276" w:lineRule="auto"/>
       </w:pPr>
     </w:pPrDefault>
   </w:docDefaults>
@@ -614,6 +1371,106 @@
   <w:style w:type="paragraph" w:default="1" w:styleId="Normal">
     <w:name w:val="Normal"/>
     <w:qFormat/>
+    <w:pPr>
+      <w:spacing w:after="200"/>
+    </w:pPr>
+    <w:rPr>
+      <w:rFonts w:asciiTheme="minorHAnsi" w:eastAsiaTheme="minorEastAsia" w:hAnsiTheme="minorHAnsi" w:cstheme="minorBidi"/>
+    </w:rPr>
+  </w:style>
+  <w:style w:type="paragraph" w:styleId="Heading1">
+    <w:name w:val="heading 1"/>
+    <w:basedOn w:val="Normal"/>
+    <w:next w:val="Normal"/>
+    <w:pPr>
+      <w:keepNext/>
+      <w:keepLines/>
+      <w:spacing w:before="480" w:after="120"/>
+      <w:outlineLvl w:val="0"/>
+    </w:pPr>
+    <w:rPr>
+      <w:b/>
+      <w:sz w:val="48"/>
+      <w:szCs w:val="48"/>
+    </w:rPr>
+  </w:style>
+  <w:style w:type="paragraph" w:styleId="Heading2">
+    <w:name w:val="heading 2"/>
+    <w:basedOn w:val="Normal"/>
+    <w:next w:val="Normal"/>
+    <w:pPr>
+      <w:keepNext/>
+      <w:keepLines/>
+      <w:spacing w:before="360" w:after="80"/>
+      <w:outlineLvl w:val="1"/>
+    </w:pPr>
+    <w:rPr>
+      <w:b/>
+      <w:sz w:val="36"/>
+      <w:szCs w:val="36"/>
+    </w:rPr>
+  </w:style>
+  <w:style w:type="paragraph" w:styleId="Heading3">
+    <w:name w:val="heading 3"/>
+    <w:basedOn w:val="Normal"/>
+    <w:next w:val="Normal"/>
+    <w:pPr>
+      <w:keepNext/>
+      <w:keepLines/>
+      <w:spacing w:before="280" w:after="80"/>
+      <w:outlineLvl w:val="2"/>
+    </w:pPr>
+    <w:rPr>
+      <w:b/>
+      <w:sz w:val="28"/>
+      <w:szCs w:val="28"/>
+    </w:rPr>
+  </w:style>
+  <w:style w:type="paragraph" w:styleId="Heading4">
+    <w:name w:val="heading 4"/>
+    <w:basedOn w:val="Normal"/>
+    <w:next w:val="Normal"/>
+    <w:pPr>
+      <w:keepNext/>
+      <w:keepLines/>
+      <w:spacing w:before="240" w:after="40"/>
+      <w:outlineLvl w:val="3"/>
+    </w:pPr>
+    <w:rPr>
+      <w:b/>
+      <w:sz w:val="24"/>
+      <w:szCs w:val="24"/>
+    </w:rPr>
+  </w:style>
+  <w:style w:type="paragraph" w:styleId="Heading5">
+    <w:name w:val="heading 5"/>
+    <w:basedOn w:val="Normal"/>
+    <w:next w:val="Normal"/>
+    <w:pPr>
+      <w:keepNext/>
+      <w:keepLines/>
+      <w:spacing w:before="220" w:after="40"/>
+      <w:outlineLvl w:val="4"/>
+    </w:pPr>
+    <w:rPr>
+      <w:b/>
+    </w:rPr>
+  </w:style>
+  <w:style w:type="paragraph" w:styleId="Heading6">
+    <w:name w:val="heading 6"/>
+    <w:basedOn w:val="Normal"/>
+    <w:next w:val="Normal"/>
+    <w:pPr>
+      <w:keepNext/>
+      <w:keepLines/>
+      <w:spacing w:before="200" w:after="40"/>
+      <w:outlineLvl w:val="5"/>
+    </w:pPr>
+    <w:rPr>
+      <w:b/>
+      <w:sz w:val="20"/>
+      <w:szCs w:val="20"/>
+    </w:rPr>
   </w:style>
   <w:style w:type="character" w:default="1" w:styleId="DefaultParagraphFont">
     <w:name w:val="Default Paragraph Font"/>
@@ -641,6 +1498,90 @@
     <w:uiPriority w:val="99"/>
     <w:semiHidden/>
     <w:unhideWhenUsed/>
+  </w:style>
+  <w:style w:type="paragraph" w:styleId="Title">
+    <w:name w:val="Title"/>
+    <w:basedOn w:val="Normal"/>
+    <w:next w:val="Normal"/>
+    <w:pPr>
+      <w:keepNext/>
+      <w:keepLines/>
+      <w:spacing w:before="480" w:after="120"/>
+    </w:pPr>
+    <w:rPr>
+      <w:b/>
+      <w:sz w:val="72"/>
+      <w:szCs w:val="72"/>
+    </w:rPr>
+  </w:style>
+  <w:style w:type="paragraph" w:styleId="Subtitle">
+    <w:name w:val="Subtitle"/>
+    <w:basedOn w:val="Normal"/>
+    <w:next w:val="Normal"/>
+    <w:pPr>
+      <w:keepNext/>
+      <w:keepLines/>
+      <w:spacing w:before="360" w:after="80"/>
+    </w:pPr>
+    <w:rPr>
+      <w:rFonts w:ascii="Georgia" w:eastAsia="Georgia" w:hAnsi="Georgia" w:cs="Georgia"/>
+      <w:i/>
+      <w:color w:val="666666"/>
+      <w:sz w:val="48"/>
+      <w:szCs w:val="48"/>
+    </w:rPr>
+  </w:style>
+  <w:style w:type="paragraph" w:styleId="Footer">
+    <w:name w:val="footer"/>
+    <w:basedOn w:val="Normal"/>
+    <w:link w:val="FooterChar"/>
+    <w:uiPriority w:val="99"/>
+    <w:unhideWhenUsed/>
+    <w:rsid w:val="008767E4"/>
+    <w:pPr>
+      <w:tabs>
+        <w:tab w:val="center" w:pos="4513"/>
+        <w:tab w:val="right" w:pos="9026"/>
+      </w:tabs>
+      <w:spacing w:line="240" w:lineRule="auto"/>
+    </w:pPr>
+  </w:style>
+  <w:style w:type="character" w:customStyle="1" w:styleId="FooterChar">
+    <w:name w:val="Footer Char"/>
+    <w:basedOn w:val="DefaultParagraphFont"/>
+    <w:link w:val="Footer"/>
+    <w:uiPriority w:val="99"/>
+    <w:rsid w:val="008767E4"/>
+  </w:style>
+  <w:style w:type="paragraph" w:styleId="BalloonText">
+    <w:name w:val="Balloon Text"/>
+    <w:basedOn w:val="Normal"/>
+    <w:link w:val="BalloonTextChar"/>
+    <w:uiPriority w:val="99"/>
+    <w:semiHidden/>
+    <w:unhideWhenUsed/>
+    <w:rsid w:val="008767E4"/>
+    <w:pPr>
+      <w:spacing w:after="0" w:line="240" w:lineRule="auto"/>
+    </w:pPr>
+    <w:rPr>
+      <w:rFonts w:ascii="Tahoma" w:hAnsi="Tahoma" w:cs="Tahoma"/>
+      <w:sz w:val="16"/>
+      <w:szCs w:val="16"/>
+    </w:rPr>
+  </w:style>
+  <w:style w:type="character" w:customStyle="1" w:styleId="BalloonTextChar">
+    <w:name w:val="Balloon Text Char"/>
+    <w:basedOn w:val="DefaultParagraphFont"/>
+    <w:link w:val="BalloonText"/>
+    <w:uiPriority w:val="99"/>
+    <w:semiHidden/>
+    <w:rsid w:val="008767E4"/>
+    <w:rPr>
+      <w:rFonts w:ascii="Tahoma" w:eastAsiaTheme="minorEastAsia" w:hAnsi="Tahoma" w:cs="Tahoma"/>
+      <w:sz w:val="16"/>
+      <w:szCs w:val="16"/>
+    </w:rPr>
   </w:style>
 </w:styles>
 </file>
@@ -688,7 +1629,7 @@
     </a:clrScheme>
     <a:fontScheme name="Office">
       <a:majorFont>
-        <a:latin typeface="Cambria"/>
+        <a:latin typeface="Calibri"/>
         <a:ea typeface=""/>
         <a:cs typeface=""/>
         <a:font script="Jpan" typeface="ＭＳ ゴシック"/>
@@ -723,7 +1664,7 @@
         <a:font script="Geor" typeface="Sylfaen"/>
       </a:majorFont>
       <a:minorFont>
-        <a:latin typeface="Calibri"/>
+        <a:latin typeface="Cambria"/>
         <a:ea typeface=""/>
         <a:cs typeface=""/>
         <a:font script="Jpan" typeface="ＭＳ 明朝"/>
@@ -790,20 +1731,16 @@
           <a:gsLst>
             <a:gs pos="0">
               <a:schemeClr val="phClr">
-                <a:shade val="51000"/>
-                <a:satMod val="130000"/>
-              </a:schemeClr>
-            </a:gs>
-            <a:gs pos="80000">
-              <a:schemeClr val="phClr">
-                <a:shade val="93000"/>
+                <a:tint val="100000"/>
+                <a:shade val="100000"/>
                 <a:satMod val="130000"/>
               </a:schemeClr>
             </a:gs>
             <a:gs pos="100000">
               <a:schemeClr val="phClr">
-                <a:shade val="94000"/>
-                <a:satMod val="135000"/>
+                <a:tint val="50000"/>
+                <a:shade val="100000"/>
+                <a:satMod val="350000"/>
               </a:schemeClr>
             </a:gs>
           </a:gsLst>
@@ -925,7 +1862,58 @@
       </a:bgFillStyleLst>
     </a:fmtScheme>
   </a:themeElements>
-  <a:objectDefaults/>
+  <a:objectDefaults>
+    <a:spDef>
+      <a:spPr/>
+      <a:bodyPr/>
+      <a:lstStyle/>
+      <a:style>
+        <a:lnRef idx="1">
+          <a:schemeClr val="accent1"/>
+        </a:lnRef>
+        <a:fillRef idx="3">
+          <a:schemeClr val="accent1"/>
+        </a:fillRef>
+        <a:effectRef idx="2">
+          <a:schemeClr val="accent1"/>
+        </a:effectRef>
+        <a:fontRef idx="minor">
+          <a:schemeClr val="lt1"/>
+        </a:fontRef>
+      </a:style>
+    </a:spDef>
+    <a:lnDef>
+      <a:spPr/>
+      <a:bodyPr/>
+      <a:lstStyle/>
+      <a:style>
+        <a:lnRef idx="2">
+          <a:schemeClr val="accent1"/>
+        </a:lnRef>
+        <a:fillRef idx="0">
+          <a:schemeClr val="accent1"/>
+        </a:fillRef>
+        <a:effectRef idx="1">
+          <a:schemeClr val="accent1"/>
+        </a:effectRef>
+        <a:fontRef idx="minor">
+          <a:schemeClr val="tx1"/>
+        </a:fontRef>
+      </a:style>
+    </a:lnDef>
+  </a:objectDefaults>
   <a:extraClrSchemeLst/>
 </a:theme>
+</file>
+
+<file path=customXml/item1.xml><?xml version="1.0" encoding="utf-8"?>
+<b:Sources xmlns:b="http://schemas.openxmlformats.org/officeDocument/2006/bibliography" xmlns="http://schemas.openxmlformats.org/officeDocument/2006/bibliography" SelectedStyle="\APA.XSL" StyleName="APA"/>
+</file>
+
+<file path=customXml/itemProps1.xml><?xml version="1.0" encoding="utf-8"?>
+<ds:datastoreItem xmlns:ds="http://schemas.openxmlformats.org/officeDocument/2006/customXml" ds:itemID="{55018E48-6F99-4AF0-84E3-38362D24C9D4}">
+  <ds:schemaRefs>
+    <ds:schemaRef ds:uri="http://schemas.openxmlformats.org/officeDocument/2006/bibliography"/>
+  </ds:schemaRefs>
+</ds:datastoreItem>
 </file>
</xml_diff>

<commit_message>
added some edition accordinig to EY
</commit_message>
<xml_diff>
--- a/EY Cover letter- Alice Mai V3.docx
+++ b/EY Cover letter- Alice Mai V3.docx
@@ -1,6 +1,6 @@
 
 <file path=word/document.xml><?xml version="1.0" encoding="utf-8"?>
-<w:document xmlns:wpc="http://schemas.microsoft.com/office/word/2010/wordprocessingCanvas" xmlns:mc="http://schemas.openxmlformats.org/markup-compatibility/2006" xmlns:o="urn:schemas-microsoft-com:office:office" xmlns:r="http://schemas.openxmlformats.org/officeDocument/2006/relationships" xmlns:m="http://schemas.openxmlformats.org/officeDocument/2006/math" xmlns:v="urn:schemas-microsoft-com:vml" xmlns:wp14="http://schemas.microsoft.com/office/word/2010/wordprocessingDrawing" xmlns:wp="http://schemas.openxmlformats.org/drawingml/2006/wordprocessingDrawing" xmlns:w10="urn:schemas-microsoft-com:office:word" xmlns:w="http://schemas.openxmlformats.org/wordprocessingml/2006/main" xmlns:w14="http://schemas.microsoft.com/office/word/2010/wordml" xmlns:wpg="http://schemas.microsoft.com/office/word/2010/wordprocessingGroup" xmlns:wpi="http://schemas.microsoft.com/office/word/2010/wordprocessingInk" xmlns:wne="http://schemas.microsoft.com/office/word/2006/wordml" xmlns:wps="http://schemas.microsoft.com/office/word/2010/wordprocessingShape" mc:Ignorable="w14 wp14">
+<w:document xmlns:ve="http://schemas.openxmlformats.org/markup-compatibility/2006" xmlns:o="urn:schemas-microsoft-com:office:office" xmlns:r="http://schemas.openxmlformats.org/officeDocument/2006/relationships" xmlns:m="http://schemas.openxmlformats.org/officeDocument/2006/math" xmlns:v="urn:schemas-microsoft-com:vml" xmlns:wp="http://schemas.openxmlformats.org/drawingml/2006/wordprocessingDrawing" xmlns:w10="urn:schemas-microsoft-com:office:word" xmlns:w="http://schemas.openxmlformats.org/wordprocessingml/2006/main" xmlns:wne="http://schemas.microsoft.com/office/word/2006/wordml">
   <w:body>
     <w:p>
       <w:pPr>
@@ -525,24 +525,77 @@
           <w:sz w:val="24"/>
           <w:szCs w:val="24"/>
         </w:rPr>
-        <w:t xml:space="preserve">. Therefore </w:t>
-      </w:r>
-      <w:proofErr w:type="spellStart"/>
-      <w:r>
-        <w:rPr>
-          <w:rFonts w:ascii="Times New Roman" w:eastAsia="Times New Roman" w:hAnsi="Times New Roman" w:cs="Times New Roman"/>
-          <w:sz w:val="24"/>
-          <w:szCs w:val="24"/>
-        </w:rPr>
-        <w:t>everyday</w:t>
-      </w:r>
-      <w:proofErr w:type="spellEnd"/>
-      <w:r>
-        <w:rPr>
-          <w:rFonts w:ascii="Times New Roman" w:hAnsi="Times New Roman"/>
-          <w:sz w:val="24"/>
-        </w:rPr>
-        <w:t xml:space="preserve"> I face the challenge of going through information scattered in thousands of documents and spreadsheets containing over 100,000 records.</w:t>
+        <w:t>. Therefore</w:t>
+      </w:r>
+      <w:r>
+        <w:rPr>
+          <w:rFonts w:ascii="Times New Roman" w:hAnsi="Times New Roman"/>
+          <w:sz w:val="24"/>
+        </w:rPr>
+        <w:t xml:space="preserve"> </w:t>
+      </w:r>
+      <w:r>
+        <w:rPr>
+          <w:rFonts w:ascii="Times New Roman" w:hAnsi="Times New Roman"/>
+          <w:sz w:val="24"/>
+        </w:rPr>
+        <w:t xml:space="preserve">on a daily basis, </w:t>
+      </w:r>
+      <w:r>
+        <w:rPr>
+          <w:rFonts w:ascii="Times New Roman" w:hAnsi="Times New Roman"/>
+          <w:sz w:val="24"/>
+        </w:rPr>
+        <w:t xml:space="preserve">I </w:t>
+      </w:r>
+      <w:r>
+        <w:rPr>
+          <w:rFonts w:ascii="Times New Roman" w:hAnsi="Times New Roman"/>
+          <w:sz w:val="24"/>
+        </w:rPr>
+        <w:t xml:space="preserve">have to looking for clues scattered in thousands of acquired </w:t>
+      </w:r>
+      <w:r>
+        <w:rPr>
+          <w:rFonts w:ascii="Times New Roman" w:hAnsi="Times New Roman"/>
+          <w:sz w:val="24"/>
+        </w:rPr>
+        <w:t>documents</w:t>
+      </w:r>
+      <w:r>
+        <w:rPr>
+          <w:rFonts w:ascii="Times New Roman" w:hAnsi="Times New Roman"/>
+          <w:sz w:val="24"/>
+        </w:rPr>
+        <w:t xml:space="preserve">, which contain structured or unstructured raw data in various formats. </w:t>
+      </w:r>
+      <w:r>
+        <w:rPr>
+          <w:rFonts w:ascii="Times New Roman" w:hAnsi="Times New Roman"/>
+          <w:sz w:val="24"/>
+        </w:rPr>
+        <w:t>The identified intelligence is maintained</w:t>
+      </w:r>
+      <w:r>
+        <w:rPr>
+          <w:rFonts w:ascii="Times New Roman" w:hAnsi="Times New Roman"/>
+          <w:sz w:val="24"/>
+        </w:rPr>
+        <w:t xml:space="preserve"> </w:t>
+      </w:r>
+      <w:r>
+        <w:rPr>
+          <w:rFonts w:ascii="Times New Roman" w:hAnsi="Times New Roman"/>
+          <w:sz w:val="24"/>
+        </w:rPr>
+        <w:t xml:space="preserve">in </w:t>
+      </w:r>
+      <w:r>
+        <w:rPr>
+          <w:rFonts w:ascii="Times New Roman" w:hAnsi="Times New Roman"/>
+          <w:sz w:val="24"/>
+        </w:rPr>
+        <w:t>spreadsheets containing over 100,000 records.</w:t>
       </w:r>
       <w:r>
         <w:rPr>
@@ -557,31 +610,21 @@
           <w:rFonts w:ascii="Times New Roman" w:hAnsi="Times New Roman"/>
           <w:sz w:val="24"/>
         </w:rPr>
-        <w:t xml:space="preserve"> Advanced use of</w:t>
-      </w:r>
-      <w:proofErr w:type="gramStart"/>
-      <w:r>
-        <w:rPr>
-          <w:rFonts w:ascii="Times New Roman" w:eastAsia="Times New Roman" w:hAnsi="Times New Roman" w:cs="Times New Roman"/>
-          <w:sz w:val="24"/>
-          <w:szCs w:val="24"/>
-        </w:rPr>
-        <w:t> </w:t>
-      </w:r>
-      <w:r>
-        <w:rPr>
-          <w:rFonts w:ascii="Times New Roman" w:hAnsi="Times New Roman"/>
-          <w:sz w:val="24"/>
-        </w:rPr>
-        <w:t xml:space="preserve"> OCR</w:t>
-      </w:r>
-      <w:proofErr w:type="gramEnd"/>
-      <w:r>
-        <w:rPr>
-          <w:rFonts w:ascii="Times New Roman" w:hAnsi="Times New Roman"/>
-          <w:sz w:val="24"/>
-        </w:rPr>
-        <w:t xml:space="preserve"> software, data analysis and </w:t>
+        <w:t xml:space="preserve"> Advanced use of OCR </w:t>
+      </w:r>
+      <w:r>
+        <w:rPr>
+          <w:rFonts w:ascii="Times New Roman" w:hAnsi="Times New Roman"/>
+          <w:sz w:val="24"/>
+        </w:rPr>
+        <w:t>techniques</w:t>
+      </w:r>
+      <w:r>
+        <w:rPr>
+          <w:rFonts w:ascii="Times New Roman" w:hAnsi="Times New Roman"/>
+          <w:sz w:val="24"/>
+        </w:rPr>
+        <w:t xml:space="preserve">, data analysis and </w:t>
       </w:r>
       <w:r>
         <w:rPr>
@@ -596,15 +639,7 @@
           <w:rFonts w:ascii="Times New Roman" w:hAnsi="Times New Roman"/>
           <w:sz w:val="24"/>
         </w:rPr>
-        <w:t xml:space="preserve"> tools(Excel pivot), customized database(MS Access) and document version control system are crucial methods to deal with this challenge.</w:t>
-      </w:r>
-      <w:r>
-        <w:rPr>
-          <w:rFonts w:ascii="Times New Roman" w:eastAsia="Times New Roman" w:hAnsi="Times New Roman" w:cs="Times New Roman"/>
-          <w:sz w:val="24"/>
-          <w:szCs w:val="24"/>
-        </w:rPr>
-        <w:t> </w:t>
+        <w:t xml:space="preserve"> tools</w:t>
       </w:r>
       <w:r>
         <w:rPr>
@@ -612,6 +647,34 @@
           <w:sz w:val="24"/>
         </w:rPr>
         <w:t xml:space="preserve"> </w:t>
+      </w:r>
+      <w:r>
+        <w:rPr>
+          <w:rFonts w:ascii="Times New Roman" w:hAnsi="Times New Roman"/>
+          <w:sz w:val="24"/>
+        </w:rPr>
+        <w:t>(Excel pivot), customized database</w:t>
+      </w:r>
+      <w:r>
+        <w:rPr>
+          <w:rFonts w:ascii="Times New Roman" w:hAnsi="Times New Roman"/>
+          <w:sz w:val="24"/>
+        </w:rPr>
+        <w:t xml:space="preserve"> </w:t>
+      </w:r>
+      <w:r>
+        <w:rPr>
+          <w:rFonts w:ascii="Times New Roman" w:hAnsi="Times New Roman"/>
+          <w:sz w:val="24"/>
+        </w:rPr>
+        <w:t xml:space="preserve">(MS Access) and document version control system are crucial </w:t>
+      </w:r>
+      <w:r>
+        <w:rPr>
+          <w:rFonts w:ascii="Times New Roman" w:hAnsi="Times New Roman"/>
+          <w:sz w:val="24"/>
+        </w:rPr>
+        <w:t xml:space="preserve">weapons to survive the challenge. </w:t>
       </w:r>
     </w:p>
     <w:p>
@@ -637,7 +700,35 @@
           <w:rFonts w:ascii="Times New Roman" w:hAnsi="Times New Roman"/>
           <w:sz w:val="24"/>
         </w:rPr>
-        <w:t xml:space="preserve">Now I seek my next career move to tax advisory and consultancy in </w:t>
+        <w:t xml:space="preserve">Now I </w:t>
+      </w:r>
+      <w:r>
+        <w:rPr>
+          <w:rFonts w:ascii="Times New Roman" w:hAnsi="Times New Roman"/>
+          <w:sz w:val="24"/>
+        </w:rPr>
+        <w:t xml:space="preserve">am </w:t>
+      </w:r>
+      <w:r>
+        <w:rPr>
+          <w:rFonts w:ascii="Times New Roman" w:hAnsi="Times New Roman"/>
+          <w:sz w:val="24"/>
+        </w:rPr>
+        <w:t>seek</w:t>
+      </w:r>
+      <w:r>
+        <w:rPr>
+          <w:rFonts w:ascii="Times New Roman" w:hAnsi="Times New Roman"/>
+          <w:sz w:val="24"/>
+        </w:rPr>
+        <w:t>ing</w:t>
+      </w:r>
+      <w:r>
+        <w:rPr>
+          <w:rFonts w:ascii="Times New Roman" w:hAnsi="Times New Roman"/>
+          <w:sz w:val="24"/>
+        </w:rPr>
+        <w:t xml:space="preserve"> my next career move to tax advisory and consultancy in </w:t>
       </w:r>
       <w:r>
         <w:rPr>
@@ -652,22 +743,28 @@
           <w:rFonts w:ascii="Times New Roman" w:hAnsi="Times New Roman"/>
           <w:sz w:val="24"/>
         </w:rPr>
-        <w:t xml:space="preserve">private sector and my research on EY shows </w:t>
-      </w:r>
-      <w:r>
-        <w:rPr>
-          <w:rFonts w:ascii="Times New Roman" w:eastAsia="Times New Roman" w:hAnsi="Times New Roman" w:cs="Times New Roman"/>
-          <w:sz w:val="24"/>
-          <w:szCs w:val="24"/>
-        </w:rPr>
-        <w:t>it</w:t>
-      </w:r>
-      <w:r>
-        <w:rPr>
-          <w:rFonts w:ascii="Times New Roman" w:hAnsi="Times New Roman"/>
-          <w:sz w:val="24"/>
-        </w:rPr>
-        <w:t xml:space="preserve"> has </w:t>
+        <w:t xml:space="preserve">private sector. My research </w:t>
+      </w:r>
+      <w:r>
+        <w:rPr>
+          <w:rFonts w:ascii="Times New Roman" w:hAnsi="Times New Roman"/>
+          <w:sz w:val="24"/>
+        </w:rPr>
+        <w:t xml:space="preserve">shows </w:t>
+      </w:r>
+      <w:r>
+        <w:rPr>
+          <w:rFonts w:ascii="Times New Roman" w:hAnsi="Times New Roman"/>
+          <w:sz w:val="24"/>
+        </w:rPr>
+        <w:t xml:space="preserve">EY </w:t>
+      </w:r>
+      <w:r>
+        <w:rPr>
+          <w:rFonts w:ascii="Times New Roman" w:hAnsi="Times New Roman"/>
+          <w:sz w:val="24"/>
+        </w:rPr>
+        <w:t xml:space="preserve">has </w:t>
       </w:r>
       <w:r>
         <w:rPr>
@@ -697,7 +794,49 @@
           <w:rFonts w:ascii="Times New Roman" w:hAnsi="Times New Roman"/>
           <w:sz w:val="24"/>
         </w:rPr>
-        <w:t xml:space="preserve"> in adopting cutting edge technologies and a global mindset for providing tax advisory. I will learn and contribute in this supportive environment. </w:t>
+        <w:t xml:space="preserve"> in </w:t>
+      </w:r>
+      <w:r>
+        <w:rPr>
+          <w:rFonts w:ascii="Times New Roman" w:hAnsi="Times New Roman"/>
+          <w:sz w:val="24"/>
+        </w:rPr>
+        <w:t>digitalizing conventional audition practice</w:t>
+      </w:r>
+      <w:r>
+        <w:rPr>
+          <w:rFonts w:ascii="Times New Roman" w:hAnsi="Times New Roman"/>
+          <w:sz w:val="24"/>
+        </w:rPr>
+        <w:t xml:space="preserve"> and </w:t>
+      </w:r>
+      <w:r>
+        <w:rPr>
+          <w:rFonts w:ascii="Times New Roman" w:hAnsi="Times New Roman"/>
+          <w:sz w:val="24"/>
+        </w:rPr>
+        <w:t xml:space="preserve">has </w:t>
+      </w:r>
+      <w:r>
+        <w:rPr>
+          <w:rFonts w:ascii="Times New Roman" w:hAnsi="Times New Roman"/>
+          <w:sz w:val="24"/>
+        </w:rPr>
+        <w:t>a global mindset for providing tax advisory. I will learn and contribute</w:t>
+      </w:r>
+      <w:r>
+        <w:rPr>
+          <w:rFonts w:ascii="Times New Roman" w:hAnsi="Times New Roman"/>
+          <w:sz w:val="24"/>
+        </w:rPr>
+        <w:t xml:space="preserve"> in this supportive environment and bring my experience in public sector to your team. </w:t>
+      </w:r>
+      <w:r>
+        <w:rPr>
+          <w:rFonts w:ascii="Times New Roman" w:hAnsi="Times New Roman"/>
+          <w:sz w:val="24"/>
+        </w:rPr>
+        <w:t xml:space="preserve"> </w:t>
       </w:r>
       <w:r>
         <w:rPr>
@@ -747,8 +886,8 @@
       <w:bookmarkEnd w:id="0"/>
     </w:p>
     <w:sectPr>
-      <w:headerReference w:type="default" r:id="rId8"/>
-      <w:footerReference w:type="default" r:id="rId9"/>
+      <w:headerReference w:type="default" r:id="rId7"/>
+      <w:footerReference w:type="default" r:id="rId8"/>
       <w:pgSz w:w="11906" w:h="16838"/>
       <w:pgMar w:top="1440" w:right="1440" w:bottom="1440" w:left="1440" w:header="708" w:footer="708" w:gutter="0"/>
       <w:cols w:space="708"/>
@@ -759,7 +898,7 @@
 </file>
 
 <file path=word/endnotes.xml><?xml version="1.0" encoding="utf-8"?>
-<w:endnotes xmlns:wpc="http://schemas.microsoft.com/office/word/2010/wordprocessingCanvas" xmlns:mc="http://schemas.openxmlformats.org/markup-compatibility/2006" xmlns:o="urn:schemas-microsoft-com:office:office" xmlns:r="http://schemas.openxmlformats.org/officeDocument/2006/relationships" xmlns:m="http://schemas.openxmlformats.org/officeDocument/2006/math" xmlns:v="urn:schemas-microsoft-com:vml" xmlns:wp14="http://schemas.microsoft.com/office/word/2010/wordprocessingDrawing" xmlns:wp="http://schemas.openxmlformats.org/drawingml/2006/wordprocessingDrawing" xmlns:w10="urn:schemas-microsoft-com:office:word" xmlns:w="http://schemas.openxmlformats.org/wordprocessingml/2006/main" xmlns:w14="http://schemas.microsoft.com/office/word/2010/wordml" xmlns:wpg="http://schemas.microsoft.com/office/word/2010/wordprocessingGroup" xmlns:wpi="http://schemas.microsoft.com/office/word/2010/wordprocessingInk" xmlns:wne="http://schemas.microsoft.com/office/word/2006/wordml" xmlns:wps="http://schemas.microsoft.com/office/word/2010/wordprocessingShape" mc:Ignorable="w14 wp14">
+<w:endnotes xmlns:ve="http://schemas.openxmlformats.org/markup-compatibility/2006" xmlns:o="urn:schemas-microsoft-com:office:office" xmlns:r="http://schemas.openxmlformats.org/officeDocument/2006/relationships" xmlns:m="http://schemas.openxmlformats.org/officeDocument/2006/math" xmlns:v="urn:schemas-microsoft-com:vml" xmlns:wp="http://schemas.openxmlformats.org/drawingml/2006/wordprocessingDrawing" xmlns:w10="urn:schemas-microsoft-com:office:word" xmlns:w="http://schemas.openxmlformats.org/wordprocessingml/2006/main" xmlns:wne="http://schemas.microsoft.com/office/word/2006/wordml">
   <w:endnote w:type="separator" w:id="-1">
     <w:p>
       <w:pPr>
@@ -791,7 +930,7 @@
 </file>
 
 <file path=word/footer1.xml><?xml version="1.0" encoding="utf-8"?>
-<w:ftr xmlns:wpc="http://schemas.microsoft.com/office/word/2010/wordprocessingCanvas" xmlns:mc="http://schemas.openxmlformats.org/markup-compatibility/2006" xmlns:o="urn:schemas-microsoft-com:office:office" xmlns:r="http://schemas.openxmlformats.org/officeDocument/2006/relationships" xmlns:m="http://schemas.openxmlformats.org/officeDocument/2006/math" xmlns:v="urn:schemas-microsoft-com:vml" xmlns:wp14="http://schemas.microsoft.com/office/word/2010/wordprocessingDrawing" xmlns:wp="http://schemas.openxmlformats.org/drawingml/2006/wordprocessingDrawing" xmlns:w10="urn:schemas-microsoft-com:office:word" xmlns:w="http://schemas.openxmlformats.org/wordprocessingml/2006/main" xmlns:w14="http://schemas.microsoft.com/office/word/2010/wordml" xmlns:wpg="http://schemas.microsoft.com/office/word/2010/wordprocessingGroup" xmlns:wpi="http://schemas.microsoft.com/office/word/2010/wordprocessingInk" xmlns:wne="http://schemas.microsoft.com/office/word/2006/wordml" xmlns:wps="http://schemas.microsoft.com/office/word/2010/wordprocessingShape" mc:Ignorable="w14 wp14">
+<w:ftr xmlns:ve="http://schemas.openxmlformats.org/markup-compatibility/2006" xmlns:o="urn:schemas-microsoft-com:office:office" xmlns:r="http://schemas.openxmlformats.org/officeDocument/2006/relationships" xmlns:m="http://schemas.openxmlformats.org/officeDocument/2006/math" xmlns:v="urn:schemas-microsoft-com:vml" xmlns:wp="http://schemas.openxmlformats.org/drawingml/2006/wordprocessingDrawing" xmlns:w10="urn:schemas-microsoft-com:office:word" xmlns:w="http://schemas.openxmlformats.org/wordprocessingml/2006/main" xmlns:wne="http://schemas.microsoft.com/office/word/2006/wordml">
   <w:p>
     <w:pPr>
       <w:pStyle w:val="Footer"/>
@@ -801,7 +940,7 @@
 </file>
 
 <file path=word/footnotes.xml><?xml version="1.0" encoding="utf-8"?>
-<w:footnotes xmlns:wpc="http://schemas.microsoft.com/office/word/2010/wordprocessingCanvas" xmlns:mc="http://schemas.openxmlformats.org/markup-compatibility/2006" xmlns:o="urn:schemas-microsoft-com:office:office" xmlns:r="http://schemas.openxmlformats.org/officeDocument/2006/relationships" xmlns:m="http://schemas.openxmlformats.org/officeDocument/2006/math" xmlns:v="urn:schemas-microsoft-com:vml" xmlns:wp14="http://schemas.microsoft.com/office/word/2010/wordprocessingDrawing" xmlns:wp="http://schemas.openxmlformats.org/drawingml/2006/wordprocessingDrawing" xmlns:w10="urn:schemas-microsoft-com:office:word" xmlns:w="http://schemas.openxmlformats.org/wordprocessingml/2006/main" xmlns:w14="http://schemas.microsoft.com/office/word/2010/wordml" xmlns:wpg="http://schemas.microsoft.com/office/word/2010/wordprocessingGroup" xmlns:wpi="http://schemas.microsoft.com/office/word/2010/wordprocessingInk" xmlns:wne="http://schemas.microsoft.com/office/word/2006/wordml" xmlns:wps="http://schemas.microsoft.com/office/word/2010/wordprocessingShape" mc:Ignorable="w14 wp14">
+<w:footnotes xmlns:ve="http://schemas.openxmlformats.org/markup-compatibility/2006" xmlns:o="urn:schemas-microsoft-com:office:office" xmlns:r="http://schemas.openxmlformats.org/officeDocument/2006/relationships" xmlns:m="http://schemas.openxmlformats.org/officeDocument/2006/math" xmlns:v="urn:schemas-microsoft-com:vml" xmlns:wp="http://schemas.openxmlformats.org/drawingml/2006/wordprocessingDrawing" xmlns:w10="urn:schemas-microsoft-com:office:word" xmlns:w="http://schemas.openxmlformats.org/wordprocessingml/2006/main" xmlns:wne="http://schemas.microsoft.com/office/word/2006/wordml">
   <w:footnote w:type="separator" w:id="-1">
     <w:p>
       <w:pPr>
@@ -833,13 +972,13 @@
 </file>
 
 <file path=word/header1.xml><?xml version="1.0" encoding="utf-8"?>
-<w:hdr xmlns:wpc="http://schemas.microsoft.com/office/word/2010/wordprocessingCanvas" xmlns:mc="http://schemas.openxmlformats.org/markup-compatibility/2006" xmlns:o="urn:schemas-microsoft-com:office:office" xmlns:r="http://schemas.openxmlformats.org/officeDocument/2006/relationships" xmlns:m="http://schemas.openxmlformats.org/officeDocument/2006/math" xmlns:v="urn:schemas-microsoft-com:vml" xmlns:wp14="http://schemas.microsoft.com/office/word/2010/wordprocessingDrawing" xmlns:wp="http://schemas.openxmlformats.org/drawingml/2006/wordprocessingDrawing" xmlns:w10="urn:schemas-microsoft-com:office:word" xmlns:w="http://schemas.openxmlformats.org/wordprocessingml/2006/main" xmlns:w14="http://schemas.microsoft.com/office/word/2010/wordml" xmlns:wpg="http://schemas.microsoft.com/office/word/2010/wordprocessingGroup" xmlns:wpi="http://schemas.microsoft.com/office/word/2010/wordprocessingInk" xmlns:wne="http://schemas.microsoft.com/office/word/2006/wordml" xmlns:wps="http://schemas.microsoft.com/office/word/2010/wordprocessingShape" mc:Ignorable="w14 wp14">
+<w:hdr xmlns:ve="http://schemas.openxmlformats.org/markup-compatibility/2006" xmlns:o="urn:schemas-microsoft-com:office:office" xmlns:r="http://schemas.openxmlformats.org/officeDocument/2006/relationships" xmlns:m="http://schemas.openxmlformats.org/officeDocument/2006/math" xmlns:v="urn:schemas-microsoft-com:vml" xmlns:wp="http://schemas.openxmlformats.org/drawingml/2006/wordprocessingDrawing" xmlns:w10="urn:schemas-microsoft-com:office:word" xmlns:w="http://schemas.openxmlformats.org/wordprocessingml/2006/main" xmlns:wne="http://schemas.microsoft.com/office/word/2006/wordml">
   <w:p/>
 </w:hdr>
 </file>
 
 <file path=word/styles.xml><?xml version="1.0" encoding="utf-8"?>
-<w:styles xmlns:mc="http://schemas.openxmlformats.org/markup-compatibility/2006" xmlns:r="http://schemas.openxmlformats.org/officeDocument/2006/relationships" xmlns:w="http://schemas.openxmlformats.org/wordprocessingml/2006/main" xmlns:w14="http://schemas.microsoft.com/office/word/2010/wordml" mc:Ignorable="w14">
+<w:styles xmlns:r="http://schemas.openxmlformats.org/officeDocument/2006/relationships" xmlns:w="http://schemas.openxmlformats.org/wordprocessingml/2006/main">
   <w:docDefaults>
     <w:rPrDefault>
       <w:rPr>
@@ -997,6 +1136,7 @@
   <w:style w:type="paragraph" w:default="1" w:styleId="Normal">
     <w:name w:val="Normal"/>
     <w:qFormat/>
+    <w:rsid w:val="00737366"/>
     <w:pPr>
       <w:spacing w:after="200"/>
     </w:pPr>
@@ -1008,6 +1148,7 @@
     <w:name w:val="heading 1"/>
     <w:basedOn w:val="Normal"/>
     <w:next w:val="Normal"/>
+    <w:rsid w:val="00737366"/>
     <w:pPr>
       <w:keepNext/>
       <w:keepLines/>
@@ -1024,6 +1165,7 @@
     <w:name w:val="heading 2"/>
     <w:basedOn w:val="Normal"/>
     <w:next w:val="Normal"/>
+    <w:rsid w:val="00737366"/>
     <w:pPr>
       <w:keepNext/>
       <w:keepLines/>
@@ -1040,6 +1182,7 @@
     <w:name w:val="heading 3"/>
     <w:basedOn w:val="Normal"/>
     <w:next w:val="Normal"/>
+    <w:rsid w:val="00737366"/>
     <w:pPr>
       <w:keepNext/>
       <w:keepLines/>
@@ -1056,6 +1199,7 @@
     <w:name w:val="heading 4"/>
     <w:basedOn w:val="Normal"/>
     <w:next w:val="Normal"/>
+    <w:rsid w:val="00737366"/>
     <w:pPr>
       <w:keepNext/>
       <w:keepLines/>
@@ -1072,6 +1216,7 @@
     <w:name w:val="heading 5"/>
     <w:basedOn w:val="Normal"/>
     <w:next w:val="Normal"/>
+    <w:rsid w:val="00737366"/>
     <w:pPr>
       <w:keepNext/>
       <w:keepLines/>
@@ -1086,6 +1231,7 @@
     <w:name w:val="heading 6"/>
     <w:basedOn w:val="Normal"/>
     <w:next w:val="Normal"/>
+    <w:rsid w:val="00737366"/>
     <w:pPr>
       <w:keepNext/>
       <w:keepLines/>
@@ -1109,6 +1255,7 @@
     <w:uiPriority w:val="99"/>
     <w:semiHidden/>
     <w:unhideWhenUsed/>
+    <w:qFormat/>
     <w:tblPr>
       <w:tblInd w:w="0" w:type="dxa"/>
       <w:tblCellMar>
@@ -1129,6 +1276,7 @@
     <w:name w:val="Title"/>
     <w:basedOn w:val="Normal"/>
     <w:next w:val="Normal"/>
+    <w:rsid w:val="00737366"/>
     <w:pPr>
       <w:keepNext/>
       <w:keepLines/>
@@ -1144,6 +1292,7 @@
     <w:name w:val="Subtitle"/>
     <w:basedOn w:val="Normal"/>
     <w:next w:val="Normal"/>
+    <w:rsid w:val="00737366"/>
     <w:pPr>
       <w:keepNext/>
       <w:keepLines/>
@@ -1911,7 +2060,7 @@
 </file>
 
 <file path=customXml/itemProps1.xml><?xml version="1.0" encoding="utf-8"?>
-<ds:datastoreItem xmlns:ds="http://schemas.openxmlformats.org/officeDocument/2006/customXml" ds:itemID="{55018E48-6F99-4AF0-84E3-38362D24C9D4}">
+<ds:datastoreItem xmlns:ds="http://schemas.openxmlformats.org/officeDocument/2006/customXml" ds:itemID="{5C4E04BA-3751-4A35-BDA5-1AE6502CECE6}">
   <ds:schemaRefs>
     <ds:schemaRef ds:uri="http://schemas.openxmlformats.org/officeDocument/2006/bibliography"/>
   </ds:schemaRefs>

</xml_diff>

<commit_message>
minor grammatical changes, no need for review, will be submitted soon
</commit_message>
<xml_diff>
--- a/EY Cover letter- Alice Mai V3.docx
+++ b/EY Cover letter- Alice Mai V3.docx
@@ -1,6 +1,6 @@
 
 <file path=word/document.xml><?xml version="1.0" encoding="utf-8"?>
-<w:document xmlns:ve="http://schemas.openxmlformats.org/markup-compatibility/2006" xmlns:o="urn:schemas-microsoft-com:office:office" xmlns:r="http://schemas.openxmlformats.org/officeDocument/2006/relationships" xmlns:m="http://schemas.openxmlformats.org/officeDocument/2006/math" xmlns:v="urn:schemas-microsoft-com:vml" xmlns:wp="http://schemas.openxmlformats.org/drawingml/2006/wordprocessingDrawing" xmlns:w10="urn:schemas-microsoft-com:office:word" xmlns:w="http://schemas.openxmlformats.org/wordprocessingml/2006/main" xmlns:wne="http://schemas.microsoft.com/office/word/2006/wordml">
+<w:document xmlns:wpc="http://schemas.microsoft.com/office/word/2010/wordprocessingCanvas" xmlns:mc="http://schemas.openxmlformats.org/markup-compatibility/2006" xmlns:o="urn:schemas-microsoft-com:office:office" xmlns:r="http://schemas.openxmlformats.org/officeDocument/2006/relationships" xmlns:m="http://schemas.openxmlformats.org/officeDocument/2006/math" xmlns:v="urn:schemas-microsoft-com:vml" xmlns:wp14="http://schemas.microsoft.com/office/word/2010/wordprocessingDrawing" xmlns:wp="http://schemas.openxmlformats.org/drawingml/2006/wordprocessingDrawing" xmlns:w10="urn:schemas-microsoft-com:office:word" xmlns:w="http://schemas.openxmlformats.org/wordprocessingml/2006/main" xmlns:w14="http://schemas.microsoft.com/office/word/2010/wordml" xmlns:wpg="http://schemas.microsoft.com/office/word/2010/wordprocessingGroup" xmlns:wpi="http://schemas.microsoft.com/office/word/2010/wordprocessingInk" xmlns:wne="http://schemas.microsoft.com/office/word/2006/wordml" xmlns:wps="http://schemas.microsoft.com/office/word/2010/wordprocessingShape" mc:Ignorable="w14 wp14">
   <w:body>
     <w:p>
       <w:pPr>
@@ -453,7 +453,31 @@
           <w:sz w:val="24"/>
           <w:szCs w:val="24"/>
         </w:rPr>
-        <w:t xml:space="preserve"> (among ATO, AFP, Border control and foreign counterparts). </w:t>
+        <w:t xml:space="preserve"> </w:t>
+      </w:r>
+      <w:r>
+        <w:rPr>
+          <w:rFonts w:ascii="Times New Roman" w:eastAsia="Times New Roman" w:hAnsi="Times New Roman" w:cs="Times New Roman"/>
+          <w:sz w:val="24"/>
+          <w:szCs w:val="24"/>
+        </w:rPr>
+        <w:t xml:space="preserve">among ATO, AFP, </w:t>
+      </w:r>
+      <w:r>
+        <w:rPr>
+          <w:rFonts w:ascii="Times New Roman" w:eastAsia="Times New Roman" w:hAnsi="Times New Roman" w:cs="Times New Roman"/>
+          <w:sz w:val="24"/>
+          <w:szCs w:val="24"/>
+        </w:rPr>
+        <w:t>Immigration and AUSTRAC</w:t>
+      </w:r>
+      <w:r>
+        <w:rPr>
+          <w:rFonts w:ascii="Times New Roman" w:eastAsia="Times New Roman" w:hAnsi="Times New Roman" w:cs="Times New Roman"/>
+          <w:sz w:val="24"/>
+          <w:szCs w:val="24"/>
+        </w:rPr>
+        <w:t xml:space="preserve">. </w:t>
       </w:r>
     </w:p>
     <w:p>
@@ -553,7 +577,14 @@
           <w:rFonts w:ascii="Times New Roman" w:hAnsi="Times New Roman"/>
           <w:sz w:val="24"/>
         </w:rPr>
-        <w:t xml:space="preserve">have to looking for clues scattered in thousands of acquired </w:t>
+        <w:t>have to look</w:t>
+      </w:r>
+      <w:r>
+        <w:rPr>
+          <w:rFonts w:ascii="Times New Roman" w:hAnsi="Times New Roman"/>
+          <w:sz w:val="24"/>
+        </w:rPr>
+        <w:t xml:space="preserve"> for clues scattered in thousands of acquired </w:t>
       </w:r>
       <w:r>
         <w:rPr>
@@ -801,7 +832,21 @@
           <w:rFonts w:ascii="Times New Roman" w:hAnsi="Times New Roman"/>
           <w:sz w:val="24"/>
         </w:rPr>
-        <w:t>digitalizing conventional audition practice</w:t>
+        <w:t xml:space="preserve">digitalizing conventional </w:t>
+      </w:r>
+      <w:r>
+        <w:rPr>
+          <w:rFonts w:ascii="Times New Roman" w:hAnsi="Times New Roman"/>
+          <w:sz w:val="24"/>
+        </w:rPr>
+        <w:t>tax audit</w:t>
+      </w:r>
+      <w:r>
+        <w:rPr>
+          <w:rFonts w:ascii="Times New Roman" w:hAnsi="Times New Roman"/>
+          <w:sz w:val="24"/>
+        </w:rPr>
+        <w:t xml:space="preserve"> practice</w:t>
       </w:r>
       <w:r>
         <w:rPr>
@@ -886,8 +931,8 @@
       <w:bookmarkEnd w:id="0"/>
     </w:p>
     <w:sectPr>
-      <w:headerReference w:type="default" r:id="rId7"/>
-      <w:footerReference w:type="default" r:id="rId8"/>
+      <w:headerReference w:type="default" r:id="rId8"/>
+      <w:footerReference w:type="default" r:id="rId9"/>
       <w:pgSz w:w="11906" w:h="16838"/>
       <w:pgMar w:top="1440" w:right="1440" w:bottom="1440" w:left="1440" w:header="708" w:footer="708" w:gutter="0"/>
       <w:cols w:space="708"/>
@@ -898,7 +943,7 @@
 </file>
 
 <file path=word/endnotes.xml><?xml version="1.0" encoding="utf-8"?>
-<w:endnotes xmlns:ve="http://schemas.openxmlformats.org/markup-compatibility/2006" xmlns:o="urn:schemas-microsoft-com:office:office" xmlns:r="http://schemas.openxmlformats.org/officeDocument/2006/relationships" xmlns:m="http://schemas.openxmlformats.org/officeDocument/2006/math" xmlns:v="urn:schemas-microsoft-com:vml" xmlns:wp="http://schemas.openxmlformats.org/drawingml/2006/wordprocessingDrawing" xmlns:w10="urn:schemas-microsoft-com:office:word" xmlns:w="http://schemas.openxmlformats.org/wordprocessingml/2006/main" xmlns:wne="http://schemas.microsoft.com/office/word/2006/wordml">
+<w:endnotes xmlns:wpc="http://schemas.microsoft.com/office/word/2010/wordprocessingCanvas" xmlns:mc="http://schemas.openxmlformats.org/markup-compatibility/2006" xmlns:o="urn:schemas-microsoft-com:office:office" xmlns:r="http://schemas.openxmlformats.org/officeDocument/2006/relationships" xmlns:m="http://schemas.openxmlformats.org/officeDocument/2006/math" xmlns:v="urn:schemas-microsoft-com:vml" xmlns:wp14="http://schemas.microsoft.com/office/word/2010/wordprocessingDrawing" xmlns:wp="http://schemas.openxmlformats.org/drawingml/2006/wordprocessingDrawing" xmlns:w10="urn:schemas-microsoft-com:office:word" xmlns:w="http://schemas.openxmlformats.org/wordprocessingml/2006/main" xmlns:w14="http://schemas.microsoft.com/office/word/2010/wordml" xmlns:wpg="http://schemas.microsoft.com/office/word/2010/wordprocessingGroup" xmlns:wpi="http://schemas.microsoft.com/office/word/2010/wordprocessingInk" xmlns:wne="http://schemas.microsoft.com/office/word/2006/wordml" xmlns:wps="http://schemas.microsoft.com/office/word/2010/wordprocessingShape" mc:Ignorable="w14 wp14">
   <w:endnote w:type="separator" w:id="-1">
     <w:p>
       <w:pPr>
@@ -930,7 +975,7 @@
 </file>
 
 <file path=word/footer1.xml><?xml version="1.0" encoding="utf-8"?>
-<w:ftr xmlns:ve="http://schemas.openxmlformats.org/markup-compatibility/2006" xmlns:o="urn:schemas-microsoft-com:office:office" xmlns:r="http://schemas.openxmlformats.org/officeDocument/2006/relationships" xmlns:m="http://schemas.openxmlformats.org/officeDocument/2006/math" xmlns:v="urn:schemas-microsoft-com:vml" xmlns:wp="http://schemas.openxmlformats.org/drawingml/2006/wordprocessingDrawing" xmlns:w10="urn:schemas-microsoft-com:office:word" xmlns:w="http://schemas.openxmlformats.org/wordprocessingml/2006/main" xmlns:wne="http://schemas.microsoft.com/office/word/2006/wordml">
+<w:ftr xmlns:wpc="http://schemas.microsoft.com/office/word/2010/wordprocessingCanvas" xmlns:mc="http://schemas.openxmlformats.org/markup-compatibility/2006" xmlns:o="urn:schemas-microsoft-com:office:office" xmlns:r="http://schemas.openxmlformats.org/officeDocument/2006/relationships" xmlns:m="http://schemas.openxmlformats.org/officeDocument/2006/math" xmlns:v="urn:schemas-microsoft-com:vml" xmlns:wp14="http://schemas.microsoft.com/office/word/2010/wordprocessingDrawing" xmlns:wp="http://schemas.openxmlformats.org/drawingml/2006/wordprocessingDrawing" xmlns:w10="urn:schemas-microsoft-com:office:word" xmlns:w="http://schemas.openxmlformats.org/wordprocessingml/2006/main" xmlns:w14="http://schemas.microsoft.com/office/word/2010/wordml" xmlns:wpg="http://schemas.microsoft.com/office/word/2010/wordprocessingGroup" xmlns:wpi="http://schemas.microsoft.com/office/word/2010/wordprocessingInk" xmlns:wne="http://schemas.microsoft.com/office/word/2006/wordml" xmlns:wps="http://schemas.microsoft.com/office/word/2010/wordprocessingShape" mc:Ignorable="w14 wp14">
   <w:p>
     <w:pPr>
       <w:pStyle w:val="Footer"/>
@@ -940,7 +985,7 @@
 </file>
 
 <file path=word/footnotes.xml><?xml version="1.0" encoding="utf-8"?>
-<w:footnotes xmlns:ve="http://schemas.openxmlformats.org/markup-compatibility/2006" xmlns:o="urn:schemas-microsoft-com:office:office" xmlns:r="http://schemas.openxmlformats.org/officeDocument/2006/relationships" xmlns:m="http://schemas.openxmlformats.org/officeDocument/2006/math" xmlns:v="urn:schemas-microsoft-com:vml" xmlns:wp="http://schemas.openxmlformats.org/drawingml/2006/wordprocessingDrawing" xmlns:w10="urn:schemas-microsoft-com:office:word" xmlns:w="http://schemas.openxmlformats.org/wordprocessingml/2006/main" xmlns:wne="http://schemas.microsoft.com/office/word/2006/wordml">
+<w:footnotes xmlns:wpc="http://schemas.microsoft.com/office/word/2010/wordprocessingCanvas" xmlns:mc="http://schemas.openxmlformats.org/markup-compatibility/2006" xmlns:o="urn:schemas-microsoft-com:office:office" xmlns:r="http://schemas.openxmlformats.org/officeDocument/2006/relationships" xmlns:m="http://schemas.openxmlformats.org/officeDocument/2006/math" xmlns:v="urn:schemas-microsoft-com:vml" xmlns:wp14="http://schemas.microsoft.com/office/word/2010/wordprocessingDrawing" xmlns:wp="http://schemas.openxmlformats.org/drawingml/2006/wordprocessingDrawing" xmlns:w10="urn:schemas-microsoft-com:office:word" xmlns:w="http://schemas.openxmlformats.org/wordprocessingml/2006/main" xmlns:w14="http://schemas.microsoft.com/office/word/2010/wordml" xmlns:wpg="http://schemas.microsoft.com/office/word/2010/wordprocessingGroup" xmlns:wpi="http://schemas.microsoft.com/office/word/2010/wordprocessingInk" xmlns:wne="http://schemas.microsoft.com/office/word/2006/wordml" xmlns:wps="http://schemas.microsoft.com/office/word/2010/wordprocessingShape" mc:Ignorable="w14 wp14">
   <w:footnote w:type="separator" w:id="-1">
     <w:p>
       <w:pPr>
@@ -972,13 +1017,13 @@
 </file>
 
 <file path=word/header1.xml><?xml version="1.0" encoding="utf-8"?>
-<w:hdr xmlns:ve="http://schemas.openxmlformats.org/markup-compatibility/2006" xmlns:o="urn:schemas-microsoft-com:office:office" xmlns:r="http://schemas.openxmlformats.org/officeDocument/2006/relationships" xmlns:m="http://schemas.openxmlformats.org/officeDocument/2006/math" xmlns:v="urn:schemas-microsoft-com:vml" xmlns:wp="http://schemas.openxmlformats.org/drawingml/2006/wordprocessingDrawing" xmlns:w10="urn:schemas-microsoft-com:office:word" xmlns:w="http://schemas.openxmlformats.org/wordprocessingml/2006/main" xmlns:wne="http://schemas.microsoft.com/office/word/2006/wordml">
+<w:hdr xmlns:wpc="http://schemas.microsoft.com/office/word/2010/wordprocessingCanvas" xmlns:mc="http://schemas.openxmlformats.org/markup-compatibility/2006" xmlns:o="urn:schemas-microsoft-com:office:office" xmlns:r="http://schemas.openxmlformats.org/officeDocument/2006/relationships" xmlns:m="http://schemas.openxmlformats.org/officeDocument/2006/math" xmlns:v="urn:schemas-microsoft-com:vml" xmlns:wp14="http://schemas.microsoft.com/office/word/2010/wordprocessingDrawing" xmlns:wp="http://schemas.openxmlformats.org/drawingml/2006/wordprocessingDrawing" xmlns:w10="urn:schemas-microsoft-com:office:word" xmlns:w="http://schemas.openxmlformats.org/wordprocessingml/2006/main" xmlns:w14="http://schemas.microsoft.com/office/word/2010/wordml" xmlns:wpg="http://schemas.microsoft.com/office/word/2010/wordprocessingGroup" xmlns:wpi="http://schemas.microsoft.com/office/word/2010/wordprocessingInk" xmlns:wne="http://schemas.microsoft.com/office/word/2006/wordml" xmlns:wps="http://schemas.microsoft.com/office/word/2010/wordprocessingShape" mc:Ignorable="w14 wp14">
   <w:p/>
 </w:hdr>
 </file>
 
 <file path=word/styles.xml><?xml version="1.0" encoding="utf-8"?>
-<w:styles xmlns:r="http://schemas.openxmlformats.org/officeDocument/2006/relationships" xmlns:w="http://schemas.openxmlformats.org/wordprocessingml/2006/main">
+<w:styles xmlns:mc="http://schemas.openxmlformats.org/markup-compatibility/2006" xmlns:r="http://schemas.openxmlformats.org/officeDocument/2006/relationships" xmlns:w="http://schemas.openxmlformats.org/wordprocessingml/2006/main" xmlns:w14="http://schemas.microsoft.com/office/word/2010/wordml" mc:Ignorable="w14">
   <w:docDefaults>
     <w:rPrDefault>
       <w:rPr>
@@ -1255,7 +1300,6 @@
     <w:uiPriority w:val="99"/>
     <w:semiHidden/>
     <w:unhideWhenUsed/>
-    <w:qFormat/>
     <w:tblPr>
       <w:tblInd w:w="0" w:type="dxa"/>
       <w:tblCellMar>
@@ -2060,7 +2104,7 @@
 </file>
 
 <file path=customXml/itemProps1.xml><?xml version="1.0" encoding="utf-8"?>
-<ds:datastoreItem xmlns:ds="http://schemas.openxmlformats.org/officeDocument/2006/customXml" ds:itemID="{5C4E04BA-3751-4A35-BDA5-1AE6502CECE6}">
+<ds:datastoreItem xmlns:ds="http://schemas.openxmlformats.org/officeDocument/2006/customXml" ds:itemID="{1B8204F9-846E-4B9E-8427-7A3B79BAEC51}">
   <ds:schemaRefs>
     <ds:schemaRef ds:uri="http://schemas.openxmlformats.org/officeDocument/2006/bibliography"/>
   </ds:schemaRefs>

</xml_diff>